<commit_message>
working stable for unexpected tokens
</commit_message>
<xml_diff>
--- a/Reports/ИКБО-04-22_Основин_Александр_ПР1-2.docx
+++ b/Reports/ИКБО-04-22_Основин_Александр_ПР1-2.docx
@@ -2,1203 +2,1441 @@
 <file path=word/document.xml><?xml version="1.0" encoding="utf-8"?>
 <w:document xmlns:wpc="http://schemas.microsoft.com/office/word/2010/wordprocessingCanvas" xmlns:cx="http://schemas.microsoft.com/office/drawing/2014/chartex" xmlns:cx1="http://schemas.microsoft.com/office/drawing/2015/9/8/chartex" xmlns:cx2="http://schemas.microsoft.com/office/drawing/2015/10/21/chartex" xmlns:cx3="http://schemas.microsoft.com/office/drawing/2016/5/9/chartex" xmlns:cx4="http://schemas.microsoft.com/office/drawing/2016/5/10/chartex" xmlns:cx5="http://schemas.microsoft.com/office/drawing/2016/5/11/chartex" xmlns:cx6="http://schemas.microsoft.com/office/drawing/2016/5/12/chartex" xmlns:cx7="http://schemas.microsoft.com/office/drawing/2016/5/13/chartex" xmlns:cx8="http://schemas.microsoft.com/office/drawing/2016/5/14/chartex" xmlns:mc="http://schemas.openxmlformats.org/markup-compatibility/2006" xmlns:aink="http://schemas.microsoft.com/office/drawing/2016/ink" xmlns:am3d="http://schemas.microsoft.com/office/drawing/2017/model3d" xmlns:o="urn:schemas-microsoft-com:office:office" xmlns:oel="http://schemas.microsoft.com/office/2019/extlst" xmlns:r="http://schemas.openxmlformats.org/officeDocument/2006/relationships" xmlns:m="http://schemas.openxmlformats.org/officeDocument/2006/math" xmlns:v="urn:schemas-microsoft-com:vml" xmlns:wp14="http://schemas.microsoft.com/office/word/2010/wordprocessingDrawing" xmlns:wp="http://schemas.openxmlformats.org/drawingml/2006/wordprocessingDrawing" xmlns:w10="urn:schemas-microsoft-com:office:word" xmlns:w="http://schemas.openxmlformats.org/wordprocessingml/2006/main" xmlns:w14="http://schemas.microsoft.com/office/word/2010/wordml" xmlns:w15="http://schemas.microsoft.com/office/word/2012/wordml" xmlns:w16cex="http://schemas.microsoft.com/office/word/2018/wordml/cex" xmlns:w16cid="http://schemas.microsoft.com/office/word/2016/wordml/cid" xmlns:w16="http://schemas.microsoft.com/office/word/2018/wordml" xmlns:w16sdtdh="http://schemas.microsoft.com/office/word/2020/wordml/sdtdatahash" xmlns:w16se="http://schemas.microsoft.com/office/word/2015/wordml/symex" xmlns:wpg="http://schemas.microsoft.com/office/word/2010/wordprocessingGroup" xmlns:wpi="http://schemas.microsoft.com/office/word/2010/wordprocessingInk" xmlns:wne="http://schemas.microsoft.com/office/word/2006/wordml" xmlns:wps="http://schemas.microsoft.com/office/word/2010/wordprocessingShape" mc:Ignorable="w14 w15 w16se w16cid w16 w16cex w16sdtdh wp14">
   <w:body>
-    <w:p>
-      <w:pPr>
-        <w:autoSpaceDE/>
-        <w:spacing w:line="276" w:lineRule="auto"/>
-        <w:ind w:firstLine="0"/>
-        <w:jc w:val="center"/>
-        <w:rPr>
-          <w:rFonts w:eastAsia="Times New Roman" w:cs="Times New Roman"/>
-          <w:szCs w:val="28"/>
-          <w:lang w:eastAsia="ru-RU"/>
-        </w:rPr>
-      </w:pPr>
-      <w:r>
-        <w:rPr>
-          <w:rFonts w:eastAsia="Times New Roman" w:cs="Times New Roman"/>
-          <w:noProof/>
-          <w:szCs w:val="28"/>
-          <w:lang w:eastAsia="ru-RU"/>
-        </w:rPr>
-        <w:drawing>
-          <wp:inline distT="0" distB="0" distL="0" distR="0" wp14:anchorId="4182B297" wp14:editId="10339F3D">
-            <wp:extent cx="1051560" cy="1051560"/>
-            <wp:effectExtent l="0" t="0" r="0" b="0"/>
-            <wp:docPr id="1" name="Рисунок 1"/>
-            <wp:cNvGraphicFramePr>
-              <a:graphicFrameLocks xmlns:a="http://schemas.openxmlformats.org/drawingml/2006/main" noChangeAspect="1"/>
-            </wp:cNvGraphicFramePr>
-            <a:graphic xmlns:a="http://schemas.openxmlformats.org/drawingml/2006/main">
-              <a:graphicData uri="http://schemas.openxmlformats.org/drawingml/2006/picture">
-                <pic:pic xmlns:pic="http://schemas.openxmlformats.org/drawingml/2006/picture">
-                  <pic:nvPicPr>
-                    <pic:cNvPr id="0" name="Рисунок 20"/>
-                    <pic:cNvPicPr>
-                      <a:picLocks noChangeAspect="1" noChangeArrowheads="1"/>
-                    </pic:cNvPicPr>
-                  </pic:nvPicPr>
-                  <pic:blipFill>
-                    <a:blip r:embed="rId8" cstate="print">
-                      <a:extLst>
-                        <a:ext uri="{28A0092B-C50C-407E-A947-70E740481C1C}">
-                          <a14:useLocalDpi xmlns:a14="http://schemas.microsoft.com/office/drawing/2010/main" val="0"/>
-                        </a:ext>
-                      </a:extLst>
-                    </a:blip>
-                    <a:srcRect/>
-                    <a:stretch>
-                      <a:fillRect/>
-                    </a:stretch>
-                  </pic:blipFill>
-                  <pic:spPr bwMode="auto">
-                    <a:xfrm>
-                      <a:off x="0" y="0"/>
-                      <a:ext cx="1051560" cy="1051560"/>
-                    </a:xfrm>
-                    <a:prstGeom prst="rect">
-                      <a:avLst/>
-                    </a:prstGeom>
-                    <a:noFill/>
-                    <a:ln>
-                      <a:noFill/>
-                    </a:ln>
-                  </pic:spPr>
-                </pic:pic>
-              </a:graphicData>
-            </a:graphic>
-          </wp:inline>
-        </w:drawing>
-      </w:r>
-    </w:p>
-    <w:p>
-      <w:pPr>
-        <w:autoSpaceDE/>
-        <w:spacing w:after="64" w:line="276" w:lineRule="auto"/>
-        <w:ind w:firstLine="0"/>
-        <w:jc w:val="center"/>
-        <w:rPr>
-          <w:rFonts w:eastAsia="Times New Roman" w:cs="Times New Roman"/>
-          <w:szCs w:val="28"/>
-          <w:lang w:eastAsia="ru-RU"/>
-        </w:rPr>
-      </w:pPr>
-      <w:r>
-        <w:rPr>
-          <w:rFonts w:eastAsia="Times New Roman" w:cs="Times New Roman"/>
-          <w:sz w:val="20"/>
-          <w:szCs w:val="20"/>
-          <w:lang w:eastAsia="ru-RU"/>
-        </w:rPr>
-        <w:t>МИНИСТЕРСТВО НАУКИ И ВЫСШЕГО ОБРАЗОВАНИЯ РОССИЙСКОЙ ФЕДЕРАЦИИ</w:t>
-      </w:r>
-    </w:p>
-    <w:p>
-      <w:pPr>
-        <w:autoSpaceDE/>
-        <w:spacing w:after="5" w:line="266" w:lineRule="auto"/>
-        <w:ind w:firstLine="0"/>
-        <w:jc w:val="center"/>
-        <w:rPr>
-          <w:rFonts w:eastAsia="Times New Roman" w:cs="Times New Roman"/>
-          <w:szCs w:val="28"/>
-          <w:lang w:eastAsia="ru-RU"/>
-        </w:rPr>
-      </w:pPr>
-      <w:r>
-        <w:rPr>
-          <w:rFonts w:eastAsia="Times New Roman" w:cs="Times New Roman"/>
-          <w:szCs w:val="28"/>
-          <w:lang w:eastAsia="ru-RU"/>
-        </w:rPr>
-        <w:t>Федеральное государственное бюджетное образовательное учреждение высшего образования</w:t>
-      </w:r>
-    </w:p>
-    <w:p>
-      <w:pPr>
-        <w:autoSpaceDE/>
-        <w:spacing w:after="356" w:line="276" w:lineRule="auto"/>
-        <w:ind w:firstLine="0"/>
-        <w:jc w:val="center"/>
-        <w:rPr>
-          <w:rFonts w:eastAsia="Times New Roman" w:cs="Times New Roman"/>
-          <w:szCs w:val="28"/>
-          <w:lang w:eastAsia="ru-RU"/>
-        </w:rPr>
-      </w:pPr>
-      <w:r>
-        <w:rPr>
-          <w:rFonts w:eastAsia="Times New Roman" w:cs="Times New Roman"/>
-          <w:b/>
-          <w:szCs w:val="28"/>
-          <w:lang w:eastAsia="ru-RU"/>
-        </w:rPr>
-        <w:t>"МИРЭА - Российский технологический университет"</w:t>
-      </w:r>
-    </w:p>
-    <w:p>
-      <w:pPr>
-        <w:autoSpaceDE/>
-        <w:spacing w:line="276" w:lineRule="auto"/>
-        <w:ind w:firstLine="0"/>
-        <w:jc w:val="center"/>
-        <w:rPr>
-          <w:rFonts w:eastAsia="Times New Roman" w:cs="Times New Roman"/>
-          <w:b/>
-          <w:bCs/>
-          <w:color w:val="000000"/>
-          <w:sz w:val="36"/>
-          <w:szCs w:val="36"/>
-          <w:lang w:eastAsia="ru-RU"/>
-        </w:rPr>
-      </w:pPr>
-      <w:r>
-        <w:rPr>
-          <w:rFonts w:eastAsia="Times New Roman" w:cs="Times New Roman"/>
-          <w:b/>
-          <w:bCs/>
-          <w:color w:val="000000"/>
-          <w:sz w:val="36"/>
-          <w:szCs w:val="36"/>
-          <w:lang w:eastAsia="ru-RU"/>
-        </w:rPr>
-        <w:t>РТУ МИРЭА</w:t>
-      </w:r>
-    </w:p>
-    <w:p>
-      <w:pPr>
-        <w:autoSpaceDE/>
-        <w:spacing w:after="151" w:line="276" w:lineRule="auto"/>
-        <w:rPr>
-          <w:rFonts w:eastAsia="Times New Roman" w:cs="Times New Roman"/>
-          <w:szCs w:val="28"/>
-          <w:lang w:eastAsia="ru-RU"/>
-        </w:rPr>
-      </w:pPr>
-      <w:r>
-        <w:rPr>
-          <w:noProof/>
-        </w:rPr>
-        <mc:AlternateContent>
-          <mc:Choice Requires="wpg">
-            <w:drawing>
-              <wp:inline distT="0" distB="0" distL="0" distR="0" wp14:anchorId="76932DCE" wp14:editId="075140CF">
-                <wp:extent cx="5600700" cy="39370"/>
-                <wp:effectExtent l="9525" t="0" r="0" b="8255"/>
-                <wp:docPr id="2" name="Группа 2"/>
-                <wp:cNvGraphicFramePr>
-                  <a:graphicFrameLocks xmlns:a="http://schemas.openxmlformats.org/drawingml/2006/main"/>
-                </wp:cNvGraphicFramePr>
-                <a:graphic xmlns:a="http://schemas.openxmlformats.org/drawingml/2006/main">
-                  <a:graphicData uri="http://schemas.microsoft.com/office/word/2010/wordprocessingGroup">
-                    <wpg:wgp>
-                      <wpg:cNvGrpSpPr>
-                        <a:grpSpLocks/>
-                      </wpg:cNvGrpSpPr>
-                      <wpg:grpSpPr bwMode="auto">
-                        <a:xfrm>
-                          <a:off x="0" y="0"/>
-                          <a:ext cx="5600700" cy="39370"/>
-                          <a:chOff x="25456" y="37603"/>
-                          <a:chExt cx="56007" cy="393"/>
-                        </a:xfrm>
-                      </wpg:grpSpPr>
-                      <wpg:grpSp>
-                        <wpg:cNvPr id="3" name="Группа 1"/>
-                        <wpg:cNvGrpSpPr>
-                          <a:grpSpLocks/>
-                        </wpg:cNvGrpSpPr>
-                        <wpg:grpSpPr bwMode="auto">
-                          <a:xfrm>
-                            <a:off x="25456" y="37603"/>
-                            <a:ext cx="56007" cy="393"/>
-                            <a:chOff x="0" y="0"/>
-                            <a:chExt cx="56007" cy="393"/>
-                          </a:xfrm>
-                        </wpg:grpSpPr>
-                        <wps:wsp>
-                          <wps:cNvPr id="4" name="Прямоугольник 2"/>
-                          <wps:cNvSpPr>
-                            <a:spLocks noChangeArrowheads="1"/>
-                          </wps:cNvSpPr>
-                          <wps:spPr bwMode="auto">
-                            <a:xfrm>
-                              <a:off x="0" y="0"/>
-                              <a:ext cx="56000" cy="375"/>
-                            </a:xfrm>
-                            <a:prstGeom prst="rect">
-                              <a:avLst/>
-                            </a:prstGeom>
-                            <a:noFill/>
-                            <a:ln>
-                              <a:noFill/>
-                            </a:ln>
-                            <a:extLst>
-                              <a:ext uri="{909E8E84-426E-40DD-AFC4-6F175D3DCCD1}">
-                                <a14:hiddenFill xmlns:a14="http://schemas.microsoft.com/office/drawing/2010/main">
-                                  <a:solidFill>
-                                    <a:srgbClr val="FFFFFF"/>
-                                  </a:solidFill>
-                                </a14:hiddenFill>
-                              </a:ext>
-                              <a:ext uri="{91240B29-F687-4F45-9708-019B960494DF}">
-                                <a14:hiddenLine xmlns:a14="http://schemas.microsoft.com/office/drawing/2010/main" w="9525">
-                                  <a:solidFill>
-                                    <a:srgbClr val="000000"/>
-                                  </a:solidFill>
-                                  <a:miter lim="800000"/>
-                                  <a:headEnd/>
-                                  <a:tailEnd/>
-                                </a14:hiddenLine>
-                              </a:ext>
-                            </a:extLst>
-                          </wps:spPr>
-                          <wps:txbx>
-                            <w:txbxContent>
-                              <w:p/>
-                            </w:txbxContent>
-                          </wps:txbx>
-                          <wps:bodyPr rot="0" vert="horz" wrap="square" lIns="91425" tIns="91425" rIns="91425" bIns="91425" anchor="ctr" anchorCtr="0" upright="1">
-                            <a:noAutofit/>
-                          </wps:bodyPr>
-                        </wps:wsp>
-                        <wps:wsp>
-                          <wps:cNvPr id="5" name="Полилиния: фигура 3"/>
-                          <wps:cNvSpPr>
-                            <a:spLocks/>
-                          </wps:cNvSpPr>
-                          <wps:spPr bwMode="auto">
-                            <a:xfrm>
-                              <a:off x="0" y="254"/>
-                              <a:ext cx="56007" cy="139"/>
-                            </a:xfrm>
-                            <a:custGeom>
-                              <a:avLst/>
-                              <a:gdLst>
-                                <a:gd name="T0" fmla="*/ 56007 w 5600700"/>
-                                <a:gd name="T1" fmla="*/ 0 h 13970"/>
-                                <a:gd name="T2" fmla="*/ 56007 w 5600700"/>
-                                <a:gd name="T3" fmla="*/ 126 h 13970"/>
-                                <a:gd name="T4" fmla="*/ 0 w 5600700"/>
-                                <a:gd name="T5" fmla="*/ 139 h 13970"/>
-                                <a:gd name="T6" fmla="*/ 0 w 5600700"/>
-                                <a:gd name="T7" fmla="*/ 13 h 13970"/>
-                                <a:gd name="T8" fmla="*/ 56007 w 5600700"/>
-                                <a:gd name="T9" fmla="*/ 0 h 13970"/>
-                                <a:gd name="T10" fmla="*/ 0 60000 65536"/>
-                                <a:gd name="T11" fmla="*/ 0 60000 65536"/>
-                                <a:gd name="T12" fmla="*/ 0 60000 65536"/>
-                                <a:gd name="T13" fmla="*/ 0 60000 65536"/>
-                                <a:gd name="T14" fmla="*/ 0 60000 65536"/>
-                              </a:gdLst>
-                              <a:ahLst/>
-                              <a:cxnLst>
-                                <a:cxn ang="T10">
-                                  <a:pos x="T0" y="T1"/>
-                                </a:cxn>
-                                <a:cxn ang="T11">
-                                  <a:pos x="T2" y="T3"/>
-                                </a:cxn>
-                                <a:cxn ang="T12">
-                                  <a:pos x="T4" y="T5"/>
-                                </a:cxn>
-                                <a:cxn ang="T13">
-                                  <a:pos x="T6" y="T7"/>
-                                </a:cxn>
-                                <a:cxn ang="T14">
-                                  <a:pos x="T8" y="T9"/>
-                                </a:cxn>
-                              </a:cxnLst>
-                              <a:rect l="0" t="0" r="r" b="b"/>
-                              <a:pathLst>
-                                <a:path w="5600700" h="13970" extrusionOk="0">
-                                  <a:moveTo>
-                                    <a:pt x="5600700" y="0"/>
-                                  </a:moveTo>
-                                  <a:lnTo>
-                                    <a:pt x="5600700" y="12700"/>
-                                  </a:lnTo>
-                                  <a:lnTo>
-                                    <a:pt x="0" y="13970"/>
-                                  </a:lnTo>
-                                  <a:lnTo>
-                                    <a:pt x="0" y="1270"/>
-                                  </a:lnTo>
-                                  <a:lnTo>
-                                    <a:pt x="5600700" y="0"/>
-                                  </a:lnTo>
-                                  <a:close/>
-                                </a:path>
-                              </a:pathLst>
-                            </a:custGeom>
-                            <a:solidFill>
-                              <a:srgbClr val="000000"/>
-                            </a:solidFill>
-                            <a:ln>
-                              <a:noFill/>
-                            </a:ln>
-                            <a:extLst>
-                              <a:ext uri="{91240B29-F687-4F45-9708-019B960494DF}">
-                                <a14:hiddenLine xmlns:a14="http://schemas.microsoft.com/office/drawing/2010/main" w="9525">
-                                  <a:solidFill>
-                                    <a:srgbClr val="000000"/>
-                                  </a:solidFill>
-                                  <a:round/>
-                                  <a:headEnd/>
-                                  <a:tailEnd/>
-                                </a14:hiddenLine>
-                              </a:ext>
-                            </a:extLst>
-                          </wps:spPr>
-                          <wps:bodyPr rot="0" vert="horz" wrap="square" lIns="91440" tIns="45720" rIns="91440" bIns="45720" anchor="ctr" anchorCtr="0" upright="1">
-                            <a:noAutofit/>
-                          </wps:bodyPr>
-                        </wps:wsp>
-                        <wps:wsp>
-                          <wps:cNvPr id="6" name="Полилиния: фигура 4"/>
-                          <wps:cNvSpPr>
-                            <a:spLocks/>
-                          </wps:cNvSpPr>
-                          <wps:spPr bwMode="auto">
-                            <a:xfrm>
-                              <a:off x="0" y="0"/>
-                              <a:ext cx="56007" cy="139"/>
-                            </a:xfrm>
-                            <a:custGeom>
-                              <a:avLst/>
-                              <a:gdLst>
-                                <a:gd name="T0" fmla="*/ 56007 w 5600700"/>
-                                <a:gd name="T1" fmla="*/ 0 h 13970"/>
-                                <a:gd name="T2" fmla="*/ 56007 w 5600700"/>
-                                <a:gd name="T3" fmla="*/ 126 h 13970"/>
-                                <a:gd name="T4" fmla="*/ 0 w 5600700"/>
-                                <a:gd name="T5" fmla="*/ 139 h 13970"/>
-                                <a:gd name="T6" fmla="*/ 0 w 5600700"/>
-                                <a:gd name="T7" fmla="*/ 13 h 13970"/>
-                                <a:gd name="T8" fmla="*/ 56007 w 5600700"/>
-                                <a:gd name="T9" fmla="*/ 0 h 13970"/>
-                                <a:gd name="T10" fmla="*/ 0 60000 65536"/>
-                                <a:gd name="T11" fmla="*/ 0 60000 65536"/>
-                                <a:gd name="T12" fmla="*/ 0 60000 65536"/>
-                                <a:gd name="T13" fmla="*/ 0 60000 65536"/>
-                                <a:gd name="T14" fmla="*/ 0 60000 65536"/>
-                              </a:gdLst>
-                              <a:ahLst/>
-                              <a:cxnLst>
-                                <a:cxn ang="T10">
-                                  <a:pos x="T0" y="T1"/>
-                                </a:cxn>
-                                <a:cxn ang="T11">
-                                  <a:pos x="T2" y="T3"/>
-                                </a:cxn>
-                                <a:cxn ang="T12">
-                                  <a:pos x="T4" y="T5"/>
-                                </a:cxn>
-                                <a:cxn ang="T13">
-                                  <a:pos x="T6" y="T7"/>
-                                </a:cxn>
-                                <a:cxn ang="T14">
-                                  <a:pos x="T8" y="T9"/>
-                                </a:cxn>
-                              </a:cxnLst>
-                              <a:rect l="0" t="0" r="r" b="b"/>
-                              <a:pathLst>
-                                <a:path w="5600700" h="13970" extrusionOk="0">
-                                  <a:moveTo>
-                                    <a:pt x="5600700" y="0"/>
-                                  </a:moveTo>
-                                  <a:lnTo>
-                                    <a:pt x="5600700" y="12700"/>
-                                  </a:lnTo>
-                                  <a:lnTo>
-                                    <a:pt x="0" y="13970"/>
-                                  </a:lnTo>
-                                  <a:lnTo>
-                                    <a:pt x="0" y="1270"/>
-                                  </a:lnTo>
-                                  <a:lnTo>
-                                    <a:pt x="5600700" y="0"/>
-                                  </a:lnTo>
-                                  <a:close/>
-                                </a:path>
-                              </a:pathLst>
-                            </a:custGeom>
-                            <a:solidFill>
-                              <a:srgbClr val="000000"/>
-                            </a:solidFill>
-                            <a:ln>
-                              <a:noFill/>
-                            </a:ln>
-                            <a:extLst>
-                              <a:ext uri="{91240B29-F687-4F45-9708-019B960494DF}">
-                                <a14:hiddenLine xmlns:a14="http://schemas.microsoft.com/office/drawing/2010/main" w="9525">
-                                  <a:solidFill>
-                                    <a:srgbClr val="000000"/>
-                                  </a:solidFill>
-                                  <a:round/>
-                                  <a:headEnd/>
-                                  <a:tailEnd/>
-                                </a14:hiddenLine>
-                              </a:ext>
-                            </a:extLst>
-                          </wps:spPr>
-                          <wps:bodyPr rot="0" vert="horz" wrap="square" lIns="91440" tIns="45720" rIns="91440" bIns="45720" anchor="ctr" anchorCtr="0" upright="1">
-                            <a:noAutofit/>
-                          </wps:bodyPr>
-                        </wps:wsp>
-                      </wpg:grpSp>
-                    </wpg:wgp>
-                  </a:graphicData>
-                </a:graphic>
-              </wp:inline>
-            </w:drawing>
-          </mc:Choice>
-          <mc:Fallback>
-            <w:pict>
-              <v:group w14:anchorId="76932DCE" id="Группа 2" o:spid="_x0000_s1026" style="width:441pt;height:3.1pt;mso-position-horizontal-relative:char;mso-position-vertical-relative:line" coordorigin="25456,37603" coordsize="56007,393" o:gfxdata="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">
-                <v:group id="Группа 1" o:spid="_x0000_s1027" style="position:absolute;left:25456;top:37603;width:56007;height:393" coordsize="56007,393" o:gfxdata="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">
-                  <v:rect id="Прямоугольник 2" o:spid="_x0000_s1028" style="position:absolute;width:56000;height:375;visibility:visible;mso-wrap-style:square;v-text-anchor:middle" o:gfxdata="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" filled="f" stroked="f">
-                    <v:textbox inset="2.53958mm,2.53958mm,2.53958mm,2.53958mm">
-                      <w:txbxContent>
-                        <w:p/>
-                      </w:txbxContent>
-                    </v:textbox>
-                  </v:rect>
-                  <v:shape id="Полилиния: фигура 3" o:spid="_x0000_s1029" style="position:absolute;top:254;width:56007;height:139;visibility:visible;mso-wrap-style:square;v-text-anchor:middle" coordsize="5600700,13970" o:gfxdata="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" path="m5600700,r,12700l,13970,,1270,5600700,xe" fillcolor="black" stroked="f">
-                    <v:path arrowok="t" o:extrusionok="f" o:connecttype="custom" o:connectlocs="560,0;560,1;0,1;0,0;560,0" o:connectangles="0,0,0,0,0"/>
-                  </v:shape>
-                  <v:shape id="Полилиния: фигура 4" o:spid="_x0000_s1030" style="position:absolute;width:56007;height:139;visibility:visible;mso-wrap-style:square;v-text-anchor:middle" coordsize="5600700,13970" o:gfxdata="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" path="m5600700,r,12700l,13970,,1270,5600700,xe" fillcolor="black" stroked="f">
-                    <v:path arrowok="t" o:extrusionok="f" o:connecttype="custom" o:connectlocs="560,0;560,1;0,1;0,0;560,0" o:connectangles="0,0,0,0,0"/>
-                  </v:shape>
-                </v:group>
-                <w10:anchorlock/>
-              </v:group>
-            </w:pict>
-          </mc:Fallback>
-        </mc:AlternateContent>
-      </w:r>
-    </w:p>
-    <w:p>
-      <w:pPr>
-        <w:autoSpaceDE/>
-        <w:spacing w:after="20" w:line="276" w:lineRule="auto"/>
-        <w:jc w:val="right"/>
-        <w:rPr>
-          <w:rFonts w:eastAsia="Times New Roman" w:cs="Times New Roman"/>
-          <w:szCs w:val="28"/>
-          <w:lang w:eastAsia="ru-RU"/>
-        </w:rPr>
-      </w:pPr>
-    </w:p>
-    <w:p>
-      <w:pPr>
-        <w:autoSpaceDE/>
-        <w:spacing w:after="5" w:line="266" w:lineRule="auto"/>
-        <w:ind w:firstLine="0"/>
-        <w:jc w:val="center"/>
-        <w:rPr>
-          <w:rFonts w:eastAsia="Times New Roman" w:cs="Times New Roman"/>
-          <w:szCs w:val="28"/>
-          <w:lang w:eastAsia="ru-RU"/>
-        </w:rPr>
-      </w:pPr>
-      <w:r>
-        <w:rPr>
-          <w:rFonts w:eastAsia="Times New Roman" w:cs="Times New Roman"/>
-          <w:szCs w:val="28"/>
-          <w:lang w:eastAsia="ru-RU"/>
-        </w:rPr>
-        <w:t xml:space="preserve">Институт информационных технологий (ИТ) </w:t>
-      </w:r>
-    </w:p>
-    <w:p>
-      <w:pPr>
-        <w:autoSpaceDE/>
-        <w:spacing w:line="276" w:lineRule="auto"/>
-        <w:ind w:firstLine="0"/>
-        <w:jc w:val="center"/>
-        <w:rPr>
-          <w:rFonts w:eastAsia="Times New Roman" w:cs="Times New Roman"/>
-          <w:szCs w:val="28"/>
-          <w:lang w:eastAsia="ru-RU"/>
-        </w:rPr>
-      </w:pPr>
-      <w:r>
-        <w:rPr>
-          <w:rFonts w:eastAsia="Times New Roman" w:cs="Times New Roman"/>
-          <w:szCs w:val="28"/>
-          <w:lang w:eastAsia="ru-RU"/>
-        </w:rPr>
-        <w:t>Каф</w:t>
-      </w:r>
-      <w:r>
-        <w:rPr>
-          <w:rFonts w:eastAsia="Times New Roman" w:cs="Times New Roman"/>
-          <w:szCs w:val="28"/>
-          <w:lang w:eastAsia="ru-RU"/>
-        </w:rPr>
-        <w:t>едра Вычислительной техники</w:t>
-      </w:r>
-      <w:r>
-        <w:rPr>
-          <w:rFonts w:eastAsia="Times New Roman" w:cs="Times New Roman"/>
-          <w:szCs w:val="28"/>
-          <w:lang w:eastAsia="ru-RU"/>
-        </w:rPr>
-        <w:t xml:space="preserve"> (</w:t>
-      </w:r>
-      <w:r>
-        <w:rPr>
-          <w:rFonts w:eastAsia="Times New Roman" w:cs="Times New Roman"/>
-          <w:szCs w:val="28"/>
-          <w:lang w:eastAsia="ru-RU"/>
-        </w:rPr>
-        <w:t>ВТ</w:t>
-      </w:r>
-      <w:r>
-        <w:rPr>
-          <w:rFonts w:eastAsia="Times New Roman" w:cs="Times New Roman"/>
-          <w:szCs w:val="28"/>
-          <w:lang w:eastAsia="ru-RU"/>
-        </w:rPr>
-        <w:t>)</w:t>
-      </w:r>
-    </w:p>
-    <w:p>
-      <w:pPr>
-        <w:autoSpaceDE/>
-        <w:spacing w:line="276" w:lineRule="auto"/>
-        <w:ind w:firstLine="0"/>
-        <w:jc w:val="center"/>
-        <w:rPr>
-          <w:rFonts w:eastAsia="Times New Roman" w:cs="Times New Roman"/>
-          <w:szCs w:val="28"/>
-          <w:lang w:eastAsia="ru-RU"/>
-        </w:rPr>
-      </w:pPr>
-    </w:p>
-    <w:p>
-      <w:pPr>
-        <w:autoSpaceDE/>
-        <w:spacing w:after="27" w:line="276" w:lineRule="auto"/>
-        <w:ind w:firstLine="0"/>
-        <w:jc w:val="center"/>
-        <w:rPr>
-          <w:rFonts w:eastAsia="Times New Roman" w:cs="Times New Roman"/>
-          <w:b/>
-          <w:szCs w:val="28"/>
-          <w:lang w:eastAsia="ru-RU"/>
-        </w:rPr>
-      </w:pPr>
-    </w:p>
-    <w:p>
-      <w:pPr>
-        <w:autoSpaceDE/>
-        <w:spacing w:after="27" w:line="276" w:lineRule="auto"/>
-        <w:ind w:firstLine="0"/>
-        <w:jc w:val="center"/>
-        <w:rPr>
-          <w:rFonts w:eastAsia="Times New Roman" w:cs="Times New Roman"/>
-          <w:b/>
-          <w:szCs w:val="28"/>
-          <w:highlight w:val="yellow"/>
-          <w:lang w:eastAsia="ru-RU"/>
-        </w:rPr>
-      </w:pPr>
-      <w:r>
-        <w:rPr>
-          <w:rFonts w:eastAsia="Times New Roman" w:cs="Times New Roman"/>
-          <w:b/>
-          <w:szCs w:val="28"/>
-          <w:lang w:eastAsia="ru-RU"/>
-        </w:rPr>
-        <w:t>ОТЧЕТ ПО ПРАКТИЧЕСК</w:t>
-      </w:r>
-      <w:r>
-        <w:rPr>
-          <w:rFonts w:eastAsia="Times New Roman" w:cs="Times New Roman"/>
-          <w:b/>
-          <w:szCs w:val="28"/>
-          <w:lang w:eastAsia="ru-RU"/>
-        </w:rPr>
-        <w:t>ИМ</w:t>
-      </w:r>
-      <w:r>
-        <w:rPr>
-          <w:rFonts w:eastAsia="Times New Roman" w:cs="Times New Roman"/>
-          <w:b/>
-          <w:szCs w:val="28"/>
-          <w:lang w:eastAsia="ru-RU"/>
-        </w:rPr>
-        <w:t xml:space="preserve"> РАБОТ</w:t>
-      </w:r>
-      <w:r>
-        <w:rPr>
-          <w:rFonts w:eastAsia="Times New Roman" w:cs="Times New Roman"/>
-          <w:b/>
-          <w:szCs w:val="28"/>
-          <w:lang w:eastAsia="ru-RU"/>
-        </w:rPr>
-        <w:t>АМ</w:t>
-      </w:r>
-      <w:r>
-        <w:rPr>
-          <w:rFonts w:eastAsia="Times New Roman" w:cs="Times New Roman"/>
-          <w:b/>
-          <w:szCs w:val="28"/>
-          <w:lang w:eastAsia="ru-RU"/>
-        </w:rPr>
-        <w:t xml:space="preserve"> №</w:t>
-      </w:r>
-      <w:r>
-        <w:rPr>
-          <w:rFonts w:eastAsia="Times New Roman" w:cs="Times New Roman"/>
-          <w:b/>
-          <w:szCs w:val="28"/>
-          <w:lang w:eastAsia="ru-RU"/>
-        </w:rPr>
-        <w:t>1-2</w:t>
-      </w:r>
-    </w:p>
-    <w:p>
-      <w:pPr>
-        <w:autoSpaceDE/>
-        <w:ind w:right="200" w:firstLine="0"/>
-        <w:jc w:val="center"/>
-        <w:rPr>
-          <w:rFonts w:eastAsia="Times New Roman" w:cs="Times New Roman"/>
-          <w:b/>
-          <w:color w:val="000000"/>
-          <w:szCs w:val="28"/>
-          <w:lang w:eastAsia="ru-RU"/>
-        </w:rPr>
-      </w:pPr>
-      <w:r>
-        <w:rPr>
-          <w:rFonts w:eastAsia="Times New Roman" w:cs="Times New Roman"/>
-          <w:b/>
-          <w:color w:val="000000"/>
-          <w:szCs w:val="28"/>
-          <w:lang w:eastAsia="ru-RU"/>
-        </w:rPr>
-        <w:t>по дисциплине</w:t>
-      </w:r>
-    </w:p>
-    <w:p>
-      <w:pPr>
-        <w:autoSpaceDE/>
-        <w:ind w:right="200" w:firstLine="0"/>
-        <w:jc w:val="center"/>
-        <w:rPr>
-          <w:rFonts w:eastAsia="Times New Roman" w:cs="Times New Roman"/>
-          <w:b/>
-          <w:color w:val="000000"/>
-          <w:szCs w:val="28"/>
-          <w:lang w:eastAsia="ru-RU"/>
-        </w:rPr>
-      </w:pPr>
-      <w:r>
-        <w:rPr>
-          <w:rFonts w:eastAsia="Times New Roman" w:cs="Times New Roman"/>
-          <w:b/>
-          <w:color w:val="000000"/>
-          <w:szCs w:val="28"/>
-          <w:lang w:eastAsia="ru-RU"/>
-        </w:rPr>
-        <w:t>«</w:t>
-      </w:r>
-      <w:r>
-        <w:rPr>
-          <w:rFonts w:eastAsia="Times New Roman" w:cs="Times New Roman"/>
-          <w:b/>
-          <w:color w:val="000000"/>
-          <w:szCs w:val="28"/>
-          <w:lang w:eastAsia="ru-RU"/>
-        </w:rPr>
-        <w:t>Теория формальных языков</w:t>
-      </w:r>
-      <w:r>
-        <w:rPr>
-          <w:rFonts w:eastAsia="Times New Roman" w:cs="Times New Roman"/>
-          <w:b/>
-          <w:color w:val="000000"/>
-          <w:szCs w:val="28"/>
-          <w:lang w:eastAsia="ru-RU"/>
-        </w:rPr>
-        <w:t>»</w:t>
-      </w:r>
-    </w:p>
-    <w:p>
-      <w:pPr>
-        <w:autoSpaceDE/>
-        <w:ind w:right="200"/>
-        <w:jc w:val="center"/>
-        <w:rPr>
-          <w:rFonts w:eastAsia="Times New Roman" w:cs="Times New Roman"/>
-          <w:b/>
-          <w:color w:val="000000"/>
-          <w:szCs w:val="28"/>
-          <w:lang w:eastAsia="ru-RU"/>
-        </w:rPr>
-      </w:pPr>
-    </w:p>
-    <w:p>
-      <w:pPr>
-        <w:pStyle w:val="a9"/>
-        <w:ind w:firstLine="0"/>
-        <w:jc w:val="center"/>
-        <w:rPr>
-          <w:rFonts w:eastAsia="Times New Roman" w:cs="Times New Roman"/>
-          <w:szCs w:val="28"/>
-          <w:lang w:eastAsia="ru-RU"/>
-        </w:rPr>
-      </w:pPr>
-      <w:r>
-        <w:rPr>
-          <w:rFonts w:eastAsia="Times New Roman" w:cs="Times New Roman"/>
-          <w:color w:val="000000"/>
-          <w:szCs w:val="28"/>
-          <w:lang w:eastAsia="ru-RU"/>
-        </w:rPr>
-        <w:t>Тема.</w:t>
-      </w:r>
-      <w:r>
-        <w:rPr>
-          <w:rFonts w:eastAsia="Times New Roman" w:cs="Times New Roman"/>
-          <w:color w:val="000000"/>
-          <w:szCs w:val="28"/>
-          <w:lang w:eastAsia="ru-RU"/>
-        </w:rPr>
-        <w:t xml:space="preserve"> </w:t>
-      </w:r>
-      <w:r>
-        <w:t>Преобразование выражений в обратную польскую запись. Вычисление значения выражения в обратной польской записи</w:t>
-      </w:r>
-      <w:r>
-        <w:t>.</w:t>
-      </w:r>
-    </w:p>
-    <w:p>
-      <w:pPr>
-        <w:autoSpaceDE/>
-        <w:spacing w:line="276" w:lineRule="auto"/>
-        <w:rPr>
-          <w:rFonts w:eastAsia="Times New Roman" w:cs="Times New Roman"/>
-          <w:szCs w:val="28"/>
-          <w:lang w:eastAsia="ru-RU"/>
-        </w:rPr>
-      </w:pPr>
-    </w:p>
-    <w:p>
-      <w:pPr>
-        <w:autoSpaceDE/>
-        <w:spacing w:line="276" w:lineRule="auto"/>
-        <w:rPr>
-          <w:rFonts w:eastAsia="Times New Roman" w:cs="Times New Roman"/>
-          <w:szCs w:val="28"/>
-          <w:lang w:eastAsia="ru-RU"/>
-        </w:rPr>
-      </w:pPr>
-    </w:p>
-    <w:p>
-      <w:pPr>
-        <w:autoSpaceDE/>
-        <w:spacing w:line="276" w:lineRule="auto"/>
-        <w:rPr>
-          <w:rFonts w:eastAsia="Times New Roman" w:cs="Times New Roman"/>
-          <w:szCs w:val="28"/>
-          <w:lang w:eastAsia="ru-RU"/>
-        </w:rPr>
-      </w:pPr>
-    </w:p>
     <w:tbl>
       <w:tblPr>
-        <w:tblW w:w="7796" w:type="dxa"/>
-        <w:jc w:val="right"/>
+        <w:tblW w:w="9356" w:type="dxa"/>
         <w:tblLayout w:type="fixed"/>
-        <w:tblLook w:val="0400" w:firstRow="0" w:lastRow="0" w:firstColumn="0" w:lastColumn="0" w:noHBand="0" w:noVBand="1"/>
+        <w:tblCellMar>
+          <w:left w:w="0" w:type="dxa"/>
+          <w:right w:w="0" w:type="dxa"/>
+        </w:tblCellMar>
+        <w:tblLook w:val="0000" w:firstRow="0" w:lastRow="0" w:firstColumn="0" w:lastColumn="0" w:noHBand="0" w:noVBand="0"/>
       </w:tblPr>
       <w:tblGrid>
-        <w:gridCol w:w="4957"/>
-        <w:gridCol w:w="855"/>
-        <w:gridCol w:w="1984"/>
+        <w:gridCol w:w="2599"/>
+        <w:gridCol w:w="3166"/>
+        <w:gridCol w:w="3591"/>
       </w:tblGrid>
       <w:tr>
         <w:trPr>
-          <w:trHeight w:val="590"/>
-          <w:jc w:val="right"/>
+          <w:cantSplit/>
+          <w:trHeight w:val="184"/>
         </w:trPr>
         <w:tc>
           <w:tcPr>
-            <w:tcW w:w="4957" w:type="dxa"/>
+            <w:tcW w:w="2599" w:type="dxa"/>
           </w:tcPr>
           <w:p>
             <w:pPr>
-              <w:autoSpaceDE/>
-              <w:spacing w:line="276" w:lineRule="auto"/>
-              <w:rPr>
-                <w:rFonts w:eastAsia="Times New Roman" w:cs="Times New Roman"/>
+              <w:spacing w:line="240" w:lineRule="atLeast"/>
+              <w:rPr>
+                <w:rFonts w:eastAsia="Times New Roman" w:cs="Times New Roman"/>
+                <w:b/>
+                <w:bCs/>
                 <w:sz w:val="24"/>
                 <w:szCs w:val="24"/>
-              </w:rPr>
-            </w:pPr>
-            <w:proofErr w:type="spellStart"/>
-            <w:r>
-              <w:rPr>
-                <w:rFonts w:eastAsia="Times New Roman" w:cs="Times New Roman"/>
-                <w:sz w:val="24"/>
-                <w:szCs w:val="24"/>
-                <w:lang w:val="en-US"/>
-              </w:rPr>
-              <w:t>Выполнил</w:t>
-            </w:r>
-            <w:proofErr w:type="spellEnd"/>
-            <w:r>
-              <w:rPr>
-                <w:rFonts w:eastAsia="Times New Roman" w:cs="Times New Roman"/>
-                <w:sz w:val="24"/>
-                <w:szCs w:val="24"/>
-                <w:lang w:val="en-US"/>
-              </w:rPr>
-              <w:t xml:space="preserve"> </w:t>
-            </w:r>
-            <w:proofErr w:type="spellStart"/>
-            <w:r>
-              <w:rPr>
-                <w:rFonts w:eastAsia="Times New Roman" w:cs="Times New Roman"/>
-                <w:sz w:val="24"/>
-                <w:szCs w:val="24"/>
-                <w:lang w:val="en-US"/>
-              </w:rPr>
-              <w:t>студент</w:t>
-            </w:r>
-            <w:proofErr w:type="spellEnd"/>
-            <w:r>
-              <w:rPr>
-                <w:rFonts w:eastAsia="Times New Roman" w:cs="Times New Roman"/>
-                <w:sz w:val="24"/>
-                <w:szCs w:val="24"/>
-                <w:lang w:val="en-US"/>
-              </w:rPr>
-              <w:t xml:space="preserve"> </w:t>
-            </w:r>
-            <w:proofErr w:type="spellStart"/>
-            <w:r>
-              <w:rPr>
-                <w:rFonts w:eastAsia="Times New Roman" w:cs="Times New Roman"/>
-                <w:sz w:val="24"/>
-                <w:szCs w:val="24"/>
-                <w:lang w:val="en-US"/>
-              </w:rPr>
-              <w:t>группы</w:t>
-            </w:r>
-            <w:proofErr w:type="spellEnd"/>
-            <w:r>
-              <w:rPr>
-                <w:rFonts w:eastAsia="Times New Roman" w:cs="Times New Roman"/>
-                <w:sz w:val="24"/>
-                <w:szCs w:val="24"/>
-                <w:lang w:val="en-US"/>
-              </w:rPr>
-              <w:t xml:space="preserve"> И</w:t>
-            </w:r>
-            <w:r>
-              <w:rPr>
-                <w:rFonts w:eastAsia="Times New Roman" w:cs="Times New Roman"/>
-                <w:sz w:val="24"/>
-                <w:szCs w:val="24"/>
-              </w:rPr>
-              <w:t>К</w:t>
-            </w:r>
-            <w:r>
-              <w:rPr>
-                <w:rFonts w:eastAsia="Times New Roman" w:cs="Times New Roman"/>
-                <w:sz w:val="24"/>
-                <w:szCs w:val="24"/>
-                <w:lang w:val="en-US"/>
-              </w:rPr>
-              <w:t>БО-0</w:t>
-            </w:r>
-            <w:r>
-              <w:rPr>
-                <w:rFonts w:eastAsia="Times New Roman" w:cs="Times New Roman"/>
-                <w:sz w:val="24"/>
-                <w:szCs w:val="24"/>
-                <w:lang w:val="en-US"/>
-              </w:rPr>
-              <w:t>4</w:t>
-            </w:r>
-            <w:r>
-              <w:rPr>
-                <w:rFonts w:eastAsia="Times New Roman" w:cs="Times New Roman"/>
-                <w:sz w:val="24"/>
-                <w:szCs w:val="24"/>
-                <w:lang w:val="en-US"/>
-              </w:rPr>
-              <w:t>-2</w:t>
-            </w:r>
-            <w:r>
-              <w:rPr>
-                <w:rFonts w:eastAsia="Times New Roman" w:cs="Times New Roman"/>
-                <w:sz w:val="24"/>
-                <w:szCs w:val="24"/>
-              </w:rPr>
-              <w:t>2</w:t>
-            </w:r>
-          </w:p>
-          <w:p>
-            <w:pPr>
-              <w:autoSpaceDE/>
-              <w:spacing w:line="276" w:lineRule="auto"/>
-              <w:rPr>
-                <w:rFonts w:eastAsia="Times New Roman" w:cs="Times New Roman"/>
-                <w:sz w:val="24"/>
-                <w:szCs w:val="24"/>
-                <w:lang w:val="en-US"/>
               </w:rPr>
             </w:pPr>
           </w:p>
         </w:tc>
         <w:tc>
           <w:tcPr>
-            <w:tcW w:w="855" w:type="dxa"/>
+            <w:tcW w:w="3166" w:type="dxa"/>
           </w:tcPr>
           <w:p>
             <w:pPr>
-              <w:autoSpaceDE/>
-              <w:spacing w:line="276" w:lineRule="auto"/>
-              <w:rPr>
-                <w:rFonts w:eastAsia="Times New Roman" w:cs="Times New Roman"/>
+              <w:spacing w:line="240" w:lineRule="atLeast"/>
+              <w:jc w:val="center"/>
+              <w:rPr>
+                <w:rFonts w:eastAsia="Times New Roman" w:cs="Times New Roman"/>
+                <w:noProof/>
                 <w:sz w:val="24"/>
                 <w:szCs w:val="24"/>
-                <w:lang w:val="en-US"/>
+              </w:rPr>
+            </w:pPr>
+            <w:r>
+              <w:rPr>
+                <w:rFonts w:eastAsia="Times New Roman" w:cs="Times New Roman"/>
+                <w:noProof/>
+                <w:sz w:val="24"/>
+                <w:szCs w:val="24"/>
+              </w:rPr>
+              <w:t xml:space="preserve">              </w:t>
+            </w:r>
+          </w:p>
+          <w:p>
+            <w:pPr>
+              <w:spacing w:line="240" w:lineRule="atLeast"/>
+              <w:jc w:val="center"/>
+              <w:rPr>
+                <w:rFonts w:eastAsia="Times New Roman" w:cs="Times New Roman"/>
+                <w:sz w:val="24"/>
+                <w:szCs w:val="24"/>
+              </w:rPr>
+            </w:pPr>
+            <w:r>
+              <w:rPr>
+                <w:rFonts w:eastAsia="Times New Roman" w:cs="Times New Roman"/>
+                <w:sz w:val="24"/>
+                <w:szCs w:val="24"/>
+              </w:rPr>
+              <w:t xml:space="preserve">               </w:t>
+            </w:r>
+            <w:r>
+              <w:rPr>
+                <w:rFonts w:eastAsia="Times New Roman" w:cs="Times New Roman"/>
+                <w:noProof/>
+                <w:sz w:val="24"/>
+                <w:szCs w:val="24"/>
+                <w:lang w:eastAsia="ru-RU"/>
+              </w:rPr>
+              <w:drawing>
+                <wp:inline distT="0" distB="0" distL="0" distR="0" wp14:anchorId="2BEF4AB5" wp14:editId="1611CE69">
+                  <wp:extent cx="890693" cy="1009227"/>
+                  <wp:effectExtent l="0" t="0" r="0" b="0"/>
+                  <wp:docPr id="7" name="Рисунок 7"/>
+                  <wp:cNvGraphicFramePr>
+                    <a:graphicFrameLocks xmlns:a="http://schemas.openxmlformats.org/drawingml/2006/main" noChangeAspect="1"/>
+                  </wp:cNvGraphicFramePr>
+                  <a:graphic xmlns:a="http://schemas.openxmlformats.org/drawingml/2006/main">
+                    <a:graphicData uri="http://schemas.openxmlformats.org/drawingml/2006/picture">
+                      <pic:pic xmlns:pic="http://schemas.openxmlformats.org/drawingml/2006/picture">
+                        <pic:nvPicPr>
+                          <pic:cNvPr id="0" name="ЗНАК_МИРЭА_ч_б.tif"/>
+                          <pic:cNvPicPr/>
+                        </pic:nvPicPr>
+                        <pic:blipFill>
+                          <a:blip r:embed="rId8" cstate="print">
+                            <a:extLst>
+                              <a:ext uri="{BEBA8EAE-BF5A-486C-A8C5-ECC9F3942E4B}">
+                                <a14:imgProps xmlns:a14="http://schemas.microsoft.com/office/drawing/2010/main">
+                                  <a14:imgLayer r:embed="rId9">
+                                    <a14:imgEffect>
+                                      <a14:backgroundRemoval t="0" b="100000" l="1141" r="100000"/>
+                                    </a14:imgEffect>
+                                  </a14:imgLayer>
+                                </a14:imgProps>
+                              </a:ext>
+                              <a:ext uri="{28A0092B-C50C-407E-A947-70E740481C1C}">
+                                <a14:useLocalDpi xmlns:a14="http://schemas.microsoft.com/office/drawing/2010/main" val="0"/>
+                              </a:ext>
+                            </a:extLst>
+                          </a:blip>
+                          <a:stretch>
+                            <a:fillRect/>
+                          </a:stretch>
+                        </pic:blipFill>
+                        <pic:spPr>
+                          <a:xfrm>
+                            <a:off x="0" y="0"/>
+                            <a:ext cx="890693" cy="1009227"/>
+                          </a:xfrm>
+                          <a:prstGeom prst="rect">
+                            <a:avLst/>
+                          </a:prstGeom>
+                        </pic:spPr>
+                      </pic:pic>
+                    </a:graphicData>
+                  </a:graphic>
+                </wp:inline>
+              </w:drawing>
+            </w:r>
+            <w:r>
+              <w:rPr>
+                <w:rFonts w:eastAsia="Times New Roman" w:cs="Times New Roman"/>
+                <w:sz w:val="24"/>
+                <w:szCs w:val="24"/>
+              </w:rPr>
+              <w:t xml:space="preserve">            </w:t>
+            </w:r>
+          </w:p>
+        </w:tc>
+        <w:tc>
+          <w:tcPr>
+            <w:tcW w:w="3591" w:type="dxa"/>
+          </w:tcPr>
+          <w:p>
+            <w:pPr>
+              <w:spacing w:line="240" w:lineRule="atLeast"/>
+              <w:jc w:val="center"/>
+              <w:rPr>
+                <w:rFonts w:eastAsia="Times New Roman" w:cs="Times New Roman"/>
+                <w:caps/>
+                <w:sz w:val="24"/>
+                <w:szCs w:val="24"/>
+              </w:rPr>
+            </w:pPr>
+          </w:p>
+        </w:tc>
+      </w:tr>
+      <w:tr>
+        <w:trPr>
+          <w:cantSplit/>
+          <w:trHeight w:val="184"/>
+        </w:trPr>
+        <w:tc>
+          <w:tcPr>
+            <w:tcW w:w="9356" w:type="dxa"/>
+            <w:gridSpan w:val="3"/>
+            <w:vAlign w:val="center"/>
+          </w:tcPr>
+          <w:p>
+            <w:pPr>
+              <w:spacing w:line="160" w:lineRule="exact"/>
+              <w:jc w:val="center"/>
+              <w:rPr>
+                <w:rFonts w:eastAsia="Times New Roman" w:cs="Times New Roman"/>
+                <w:caps/>
+                <w:szCs w:val="16"/>
+              </w:rPr>
+            </w:pPr>
+          </w:p>
+          <w:p>
+            <w:pPr>
+              <w:spacing w:line="240" w:lineRule="atLeast"/>
+              <w:jc w:val="center"/>
+              <w:rPr>
+                <w:rFonts w:eastAsia="Times New Roman" w:cs="Times New Roman"/>
+                <w:caps/>
+                <w:szCs w:val="24"/>
+              </w:rPr>
+            </w:pPr>
+            <w:r>
+              <w:rPr>
+                <w:rFonts w:eastAsia="Times New Roman" w:cs="Times New Roman"/>
+                <w:caps/>
+                <w:szCs w:val="24"/>
+              </w:rPr>
+              <w:t>МИНОБРНАУКИ РОССИИ</w:t>
+            </w:r>
+          </w:p>
+          <w:p>
+            <w:pPr>
+              <w:spacing w:line="140" w:lineRule="exact"/>
+              <w:jc w:val="center"/>
+              <w:rPr>
+                <w:rFonts w:eastAsia="Times New Roman" w:cs="Times New Roman"/>
+                <w:caps/>
+                <w:szCs w:val="24"/>
+              </w:rPr>
+            </w:pPr>
+          </w:p>
+        </w:tc>
+      </w:tr>
+      <w:tr>
+        <w:trPr>
+          <w:cantSplit/>
+          <w:trHeight w:val="18"/>
+        </w:trPr>
+        <w:tc>
+          <w:tcPr>
+            <w:tcW w:w="9356" w:type="dxa"/>
+            <w:gridSpan w:val="3"/>
+          </w:tcPr>
+          <w:p>
+            <w:pPr>
+              <w:spacing w:line="240" w:lineRule="exact"/>
+              <w:jc w:val="center"/>
+              <w:rPr>
+                <w:rFonts w:eastAsia="Times New Roman" w:cs="Times New Roman"/>
+                <w:szCs w:val="24"/>
+              </w:rPr>
+            </w:pPr>
+            <w:r>
+              <w:rPr>
+                <w:rFonts w:eastAsia="Times New Roman" w:cs="Times New Roman"/>
+                <w:szCs w:val="24"/>
+              </w:rPr>
+              <w:t>Федеральное государственное бюджетное образовательное учреждение</w:t>
+            </w:r>
+          </w:p>
+          <w:p>
+            <w:pPr>
+              <w:spacing w:line="240" w:lineRule="exact"/>
+              <w:jc w:val="center"/>
+              <w:rPr>
+                <w:rFonts w:eastAsia="Times New Roman" w:cs="Times New Roman"/>
+                <w:szCs w:val="24"/>
+              </w:rPr>
+            </w:pPr>
+            <w:r>
+              <w:rPr>
+                <w:rFonts w:eastAsia="Times New Roman" w:cs="Times New Roman"/>
+                <w:szCs w:val="24"/>
+              </w:rPr>
+              <w:t xml:space="preserve"> высшего образования</w:t>
+            </w:r>
+          </w:p>
+          <w:p>
+            <w:pPr>
+              <w:spacing w:line="240" w:lineRule="exact"/>
+              <w:jc w:val="center"/>
+              <w:rPr>
+                <w:rFonts w:eastAsia="Times New Roman" w:cs="Times New Roman"/>
+                <w:b/>
+                <w:szCs w:val="24"/>
+              </w:rPr>
+            </w:pPr>
+            <w:r>
+              <w:rPr>
+                <w:rFonts w:eastAsia="Times New Roman" w:cs="Times New Roman"/>
+                <w:b/>
+                <w:szCs w:val="24"/>
+              </w:rPr>
+              <w:t>«МИРЭА – Российский технологический университет»</w:t>
+            </w:r>
+          </w:p>
+          <w:p>
+            <w:pPr>
+              <w:keepNext/>
+              <w:spacing w:line="240" w:lineRule="auto"/>
+              <w:jc w:val="center"/>
+              <w:outlineLvl w:val="0"/>
+              <w:rPr>
+                <w:rFonts w:eastAsia="Times New Roman" w:cs="Times New Roman"/>
+                <w:b/>
+                <w:szCs w:val="32"/>
+              </w:rPr>
+            </w:pPr>
+            <w:bookmarkStart w:id="0" w:name="_Toc516731909"/>
+            <w:bookmarkStart w:id="1" w:name="_Toc516834837"/>
+            <w:bookmarkStart w:id="2" w:name="_Toc527022164"/>
+            <w:bookmarkStart w:id="3" w:name="_Toc19655793"/>
+            <w:bookmarkStart w:id="4" w:name="_Toc153848051"/>
+            <w:r>
+              <w:rPr>
+                <w:rFonts w:eastAsia="Times New Roman" w:cs="Times New Roman"/>
+                <w:b/>
+                <w:szCs w:val="32"/>
+              </w:rPr>
+              <w:t>РТУ МИРЭА</w:t>
+            </w:r>
+            <w:bookmarkEnd w:id="0"/>
+            <w:bookmarkEnd w:id="1"/>
+            <w:bookmarkEnd w:id="2"/>
+            <w:bookmarkEnd w:id="3"/>
+            <w:bookmarkEnd w:id="4"/>
+          </w:p>
+        </w:tc>
+      </w:tr>
+      <w:tr>
+        <w:tblPrEx>
+          <w:tblBorders>
+            <w:bottom w:val="single" w:sz="8" w:space="0" w:color="auto"/>
+          </w:tblBorders>
+          <w:tblCellMar>
+            <w:left w:w="108" w:type="dxa"/>
+            <w:right w:w="108" w:type="dxa"/>
+          </w:tblCellMar>
+          <w:tblLook w:val="04A0" w:firstRow="1" w:lastRow="0" w:firstColumn="1" w:lastColumn="0" w:noHBand="0" w:noVBand="1"/>
+        </w:tblPrEx>
+        <w:tc>
+          <w:tcPr>
+            <w:tcW w:w="9356" w:type="dxa"/>
+            <w:gridSpan w:val="3"/>
+            <w:tcBorders>
+              <w:top w:val="single" w:sz="12" w:space="0" w:color="auto"/>
+            </w:tcBorders>
+          </w:tcPr>
+          <w:p>
+            <w:pPr>
+              <w:spacing w:line="240" w:lineRule="auto"/>
+              <w:jc w:val="center"/>
+              <w:rPr>
+                <w:rFonts w:eastAsia="Times New Roman" w:cs="Times New Roman"/>
+                <w:noProof/>
+                <w:szCs w:val="28"/>
+              </w:rPr>
+            </w:pPr>
+            <w:r>
+              <w:rPr>
+                <w:rFonts w:eastAsia="Times New Roman" w:cs="Times New Roman"/>
+                <w:szCs w:val="28"/>
+              </w:rPr>
+              <w:t>Институт Информационных Технологий</w:t>
+            </w:r>
+          </w:p>
+        </w:tc>
+      </w:tr>
+      <w:tr>
+        <w:tblPrEx>
+          <w:tblBorders>
+            <w:bottom w:val="single" w:sz="8" w:space="0" w:color="auto"/>
+          </w:tblBorders>
+          <w:tblCellMar>
+            <w:left w:w="108" w:type="dxa"/>
+            <w:right w:w="108" w:type="dxa"/>
+          </w:tblCellMar>
+          <w:tblLook w:val="04A0" w:firstRow="1" w:lastRow="0" w:firstColumn="1" w:lastColumn="0" w:noHBand="0" w:noVBand="1"/>
+        </w:tblPrEx>
+        <w:tc>
+          <w:tcPr>
+            <w:tcW w:w="9356" w:type="dxa"/>
+            <w:gridSpan w:val="3"/>
+            <w:tcBorders>
+              <w:bottom w:val="single" w:sz="8" w:space="0" w:color="auto"/>
+            </w:tcBorders>
+          </w:tcPr>
+          <w:p>
+            <w:pPr>
+              <w:spacing w:line="240" w:lineRule="auto"/>
+              <w:jc w:val="center"/>
+              <w:rPr>
+                <w:rFonts w:eastAsia="Times New Roman" w:cs="Times New Roman"/>
+                <w:noProof/>
+                <w:szCs w:val="28"/>
+              </w:rPr>
+            </w:pPr>
+            <w:r>
+              <w:rPr>
+                <w:rFonts w:eastAsia="Times New Roman" w:cs="Times New Roman"/>
+                <w:szCs w:val="28"/>
+              </w:rPr>
+              <w:t>Кафедра Вычислительной техники</w:t>
+            </w:r>
+          </w:p>
+        </w:tc>
+      </w:tr>
+    </w:tbl>
+    <w:p>
+      <w:pPr>
+        <w:widowControl w:val="0"/>
+        <w:shd w:val="clear" w:color="auto" w:fill="FFFFFF"/>
+        <w:adjustRightInd w:val="0"/>
+        <w:spacing w:line="240" w:lineRule="auto"/>
+        <w:jc w:val="center"/>
+        <w:rPr>
+          <w:rFonts w:eastAsia="Times New Roman" w:cs="Times New Roman"/>
+          <w:b/>
+          <w:sz w:val="34"/>
+          <w:szCs w:val="34"/>
+          <w:lang w:eastAsia="ru-RU"/>
+        </w:rPr>
+      </w:pPr>
+    </w:p>
+    <w:p>
+      <w:pPr>
+        <w:widowControl w:val="0"/>
+        <w:shd w:val="clear" w:color="auto" w:fill="FFFFFF"/>
+        <w:adjustRightInd w:val="0"/>
+        <w:spacing w:line="240" w:lineRule="auto"/>
+        <w:jc w:val="center"/>
+        <w:rPr>
+          <w:rFonts w:eastAsia="Times New Roman" w:cs="Times New Roman"/>
+          <w:b/>
+          <w:sz w:val="34"/>
+          <w:szCs w:val="34"/>
+          <w:lang w:eastAsia="ru-RU"/>
+        </w:rPr>
+      </w:pPr>
+    </w:p>
+    <w:p>
+      <w:pPr>
+        <w:widowControl w:val="0"/>
+        <w:shd w:val="clear" w:color="auto" w:fill="FFFFFF"/>
+        <w:adjustRightInd w:val="0"/>
+        <w:spacing w:line="240" w:lineRule="auto"/>
+        <w:jc w:val="center"/>
+        <w:rPr>
+          <w:rFonts w:eastAsia="Times New Roman" w:cs="Times New Roman"/>
+          <w:b/>
+          <w:sz w:val="34"/>
+          <w:szCs w:val="34"/>
+          <w:lang w:eastAsia="ru-RU"/>
+        </w:rPr>
+      </w:pPr>
+    </w:p>
+    <w:tbl>
+      <w:tblPr>
+        <w:tblW w:w="4873" w:type="pct"/>
+        <w:tblLayout w:type="fixed"/>
+        <w:tblLook w:val="00A0" w:firstRow="1" w:lastRow="0" w:firstColumn="1" w:lastColumn="0" w:noHBand="0" w:noVBand="0"/>
+      </w:tblPr>
+      <w:tblGrid>
+        <w:gridCol w:w="5888"/>
+        <w:gridCol w:w="3229"/>
+      </w:tblGrid>
+      <w:tr>
+        <w:tc>
+          <w:tcPr>
+            <w:tcW w:w="5000" w:type="pct"/>
+            <w:gridSpan w:val="2"/>
+          </w:tcPr>
+          <w:p>
+            <w:pPr>
+              <w:widowControl w:val="0"/>
+              <w:shd w:val="clear" w:color="auto" w:fill="FFFFFF"/>
+              <w:adjustRightInd w:val="0"/>
+              <w:spacing w:line="240" w:lineRule="auto"/>
+              <w:jc w:val="center"/>
+              <w:rPr>
+                <w:rFonts w:eastAsia="Times New Roman" w:cs="Times New Roman"/>
+                <w:b/>
+                <w:sz w:val="32"/>
+                <w:szCs w:val="28"/>
+                <w:lang w:eastAsia="ru-RU"/>
+              </w:rPr>
+            </w:pPr>
+            <w:r>
+              <w:rPr>
+                <w:rFonts w:eastAsia="Times New Roman" w:cs="Times New Roman"/>
+                <w:b/>
+                <w:sz w:val="32"/>
+                <w:szCs w:val="28"/>
+                <w:lang w:eastAsia="ru-RU"/>
+              </w:rPr>
+              <w:t xml:space="preserve">ОТЧЕТ О ВЫПОЛНЕНИИ </w:t>
+            </w:r>
+            <w:r>
+              <w:rPr>
+                <w:rFonts w:eastAsia="Times New Roman" w:cs="Times New Roman"/>
+                <w:b/>
+                <w:sz w:val="32"/>
+                <w:szCs w:val="28"/>
+                <w:lang w:eastAsia="ru-RU"/>
+              </w:rPr>
+              <w:t>ПРАКТИЧЕСК</w:t>
+            </w:r>
+            <w:r>
+              <w:rPr>
+                <w:rFonts w:eastAsia="Times New Roman" w:cs="Times New Roman"/>
+                <w:b/>
+                <w:sz w:val="32"/>
+                <w:szCs w:val="28"/>
+                <w:lang w:eastAsia="ru-RU"/>
+              </w:rPr>
+              <w:t>ИХ</w:t>
+            </w:r>
+            <w:r>
+              <w:rPr>
+                <w:rFonts w:eastAsia="Times New Roman" w:cs="Times New Roman"/>
+                <w:b/>
+                <w:sz w:val="32"/>
+                <w:szCs w:val="28"/>
+                <w:lang w:eastAsia="ru-RU"/>
+              </w:rPr>
+              <w:t xml:space="preserve"> РАБОТ</w:t>
+            </w:r>
+            <w:r>
+              <w:rPr>
+                <w:rFonts w:eastAsia="Times New Roman" w:cs="Times New Roman"/>
+                <w:b/>
+                <w:sz w:val="32"/>
+                <w:szCs w:val="28"/>
+                <w:lang w:eastAsia="ru-RU"/>
+              </w:rPr>
+              <w:t xml:space="preserve"> №1</w:t>
+            </w:r>
+            <w:r>
+              <w:rPr>
+                <w:rFonts w:eastAsia="Times New Roman" w:cs="Times New Roman"/>
+                <w:b/>
+                <w:sz w:val="32"/>
+                <w:szCs w:val="28"/>
+                <w:lang w:eastAsia="ru-RU"/>
+              </w:rPr>
+              <w:t>-2</w:t>
+            </w:r>
+          </w:p>
+          <w:p>
+            <w:pPr>
+              <w:widowControl w:val="0"/>
+              <w:shd w:val="clear" w:color="auto" w:fill="FFFFFF"/>
+              <w:adjustRightInd w:val="0"/>
+              <w:spacing w:line="240" w:lineRule="auto"/>
+              <w:jc w:val="center"/>
+              <w:rPr>
+                <w:rFonts w:eastAsia="Times New Roman" w:cs="Times New Roman"/>
+                <w:szCs w:val="28"/>
+                <w:lang w:eastAsia="ru-RU"/>
+              </w:rPr>
+            </w:pPr>
+            <w:r>
+              <w:rPr>
+                <w:rFonts w:eastAsia="Times New Roman" w:cs="Times New Roman"/>
+                <w:sz w:val="32"/>
+                <w:szCs w:val="28"/>
+                <w:lang w:eastAsia="ru-RU"/>
+              </w:rPr>
+              <w:t>«</w:t>
+            </w:r>
+            <w:r>
+              <w:rPr>
+                <w:rFonts w:eastAsia="Times New Roman" w:cs="Times New Roman"/>
+                <w:sz w:val="32"/>
+                <w:szCs w:val="28"/>
+                <w:lang w:eastAsia="ru-RU"/>
+              </w:rPr>
+              <w:t xml:space="preserve">Преобразование алгебраического выражения в обратную польскую запись на </w:t>
+            </w:r>
+            <w:r>
+              <w:rPr>
+                <w:rFonts w:eastAsia="Times New Roman" w:cs="Times New Roman"/>
+                <w:sz w:val="32"/>
+                <w:szCs w:val="28"/>
+                <w:lang w:val="en-US" w:eastAsia="ru-RU"/>
+              </w:rPr>
+              <w:t>python</w:t>
+            </w:r>
+            <w:r>
+              <w:rPr>
+                <w:rFonts w:eastAsia="Times New Roman" w:cs="Times New Roman"/>
+                <w:sz w:val="32"/>
+                <w:szCs w:val="28"/>
+                <w:lang w:eastAsia="ru-RU"/>
+              </w:rPr>
+              <w:t>»</w:t>
+            </w:r>
+          </w:p>
+        </w:tc>
+      </w:tr>
+      <w:tr>
+        <w:tc>
+          <w:tcPr>
+            <w:tcW w:w="5000" w:type="pct"/>
+            <w:gridSpan w:val="2"/>
+          </w:tcPr>
+          <w:p>
+            <w:pPr>
+              <w:widowControl w:val="0"/>
+              <w:shd w:val="clear" w:color="auto" w:fill="FFFFFF"/>
+              <w:adjustRightInd w:val="0"/>
+              <w:spacing w:line="240" w:lineRule="auto"/>
+              <w:jc w:val="center"/>
+              <w:rPr>
+                <w:rFonts w:eastAsia="Times New Roman" w:cs="Times New Roman"/>
+                <w:b/>
+                <w:sz w:val="32"/>
+                <w:lang w:eastAsia="ru-RU"/>
+              </w:rPr>
+            </w:pPr>
+          </w:p>
+        </w:tc>
+      </w:tr>
+      <w:tr>
+        <w:tc>
+          <w:tcPr>
+            <w:tcW w:w="5000" w:type="pct"/>
+            <w:gridSpan w:val="2"/>
+          </w:tcPr>
+          <w:p>
+            <w:pPr>
+              <w:widowControl w:val="0"/>
+              <w:shd w:val="clear" w:color="auto" w:fill="FFFFFF"/>
+              <w:adjustRightInd w:val="0"/>
+              <w:spacing w:line="240" w:lineRule="auto"/>
+              <w:jc w:val="center"/>
+              <w:rPr>
+                <w:rFonts w:eastAsia="Times New Roman" w:cs="Times New Roman"/>
+                <w:b/>
+                <w:sz w:val="32"/>
+                <w:szCs w:val="28"/>
+                <w:lang w:eastAsia="ru-RU"/>
+              </w:rPr>
+            </w:pPr>
+            <w:r>
+              <w:rPr>
+                <w:rFonts w:eastAsia="Times New Roman" w:cs="Times New Roman"/>
+                <w:b/>
+                <w:sz w:val="32"/>
+                <w:szCs w:val="28"/>
+                <w:lang w:eastAsia="ru-RU"/>
+              </w:rPr>
+              <w:t>по дисциплине</w:t>
+            </w:r>
+          </w:p>
+        </w:tc>
+      </w:tr>
+      <w:tr>
+        <w:tc>
+          <w:tcPr>
+            <w:tcW w:w="5000" w:type="pct"/>
+            <w:gridSpan w:val="2"/>
+          </w:tcPr>
+          <w:p>
+            <w:pPr>
+              <w:widowControl w:val="0"/>
+              <w:shd w:val="clear" w:color="auto" w:fill="FFFFFF"/>
+              <w:adjustRightInd w:val="0"/>
+              <w:spacing w:line="240" w:lineRule="auto"/>
+              <w:jc w:val="center"/>
+              <w:rPr>
+                <w:rFonts w:eastAsia="Times New Roman" w:cs="Times New Roman"/>
+                <w:b/>
+                <w:spacing w:val="-5"/>
+                <w:sz w:val="32"/>
+                <w:szCs w:val="28"/>
+                <w:lang w:eastAsia="ru-RU"/>
+              </w:rPr>
+            </w:pPr>
+            <w:r>
+              <w:rPr>
+                <w:rFonts w:eastAsia="Times New Roman" w:cs="Times New Roman"/>
+                <w:b/>
+                <w:spacing w:val="-5"/>
+                <w:sz w:val="32"/>
+                <w:szCs w:val="28"/>
+                <w:lang w:eastAsia="ru-RU"/>
+              </w:rPr>
+              <w:t>«</w:t>
+            </w:r>
+            <w:r>
+              <w:rPr>
+                <w:rFonts w:eastAsia="Times New Roman" w:cs="Times New Roman"/>
+                <w:sz w:val="32"/>
+                <w:szCs w:val="28"/>
+                <w:lang w:eastAsia="ru-RU"/>
+              </w:rPr>
+              <w:t>Те</w:t>
+            </w:r>
+            <w:r>
+              <w:rPr>
+                <w:rFonts w:eastAsia="Times New Roman" w:cs="Times New Roman"/>
+                <w:sz w:val="32"/>
+                <w:szCs w:val="28"/>
+                <w:lang w:eastAsia="ru-RU"/>
+              </w:rPr>
+              <w:t>ория формальных языков</w:t>
+            </w:r>
+            <w:r>
+              <w:rPr>
+                <w:rFonts w:eastAsia="Times New Roman" w:cs="Times New Roman"/>
+                <w:b/>
+                <w:spacing w:val="-5"/>
+                <w:sz w:val="32"/>
+                <w:szCs w:val="28"/>
+                <w:lang w:eastAsia="ru-RU"/>
+              </w:rPr>
+              <w:t>»</w:t>
+            </w:r>
+          </w:p>
+          <w:p>
+            <w:pPr>
+              <w:widowControl w:val="0"/>
+              <w:shd w:val="clear" w:color="auto" w:fill="FFFFFF"/>
+              <w:adjustRightInd w:val="0"/>
+              <w:spacing w:line="240" w:lineRule="auto"/>
+              <w:jc w:val="center"/>
+              <w:rPr>
+                <w:rFonts w:eastAsia="Times New Roman" w:cs="Times New Roman"/>
+                <w:sz w:val="32"/>
+                <w:szCs w:val="28"/>
+                <w:lang w:eastAsia="ru-RU"/>
+              </w:rPr>
+            </w:pPr>
+          </w:p>
+          <w:p>
+            <w:pPr>
+              <w:widowControl w:val="0"/>
+              <w:shd w:val="clear" w:color="auto" w:fill="FFFFFF"/>
+              <w:adjustRightInd w:val="0"/>
+              <w:spacing w:line="240" w:lineRule="auto"/>
+              <w:jc w:val="center"/>
+              <w:rPr>
+                <w:rFonts w:eastAsia="Times New Roman" w:cs="Times New Roman"/>
+                <w:i/>
+                <w:sz w:val="32"/>
+                <w:szCs w:val="28"/>
+                <w:lang w:eastAsia="ru-RU"/>
+              </w:rPr>
+            </w:pPr>
+          </w:p>
+        </w:tc>
+      </w:tr>
+      <w:tr>
+        <w:tc>
+          <w:tcPr>
+            <w:tcW w:w="5000" w:type="pct"/>
+            <w:gridSpan w:val="2"/>
+          </w:tcPr>
+          <w:p>
+            <w:pPr>
+              <w:widowControl w:val="0"/>
+              <w:shd w:val="clear" w:color="auto" w:fill="FFFFFF"/>
+              <w:adjustRightInd w:val="0"/>
+              <w:spacing w:line="240" w:lineRule="auto"/>
+              <w:rPr>
+                <w:rFonts w:eastAsia="Times New Roman" w:cs="Times New Roman"/>
+                <w:b/>
+                <w:szCs w:val="24"/>
+                <w:lang w:eastAsia="ru-RU"/>
+              </w:rPr>
+            </w:pPr>
+          </w:p>
+        </w:tc>
+      </w:tr>
+      <w:tr>
+        <w:tc>
+          <w:tcPr>
+            <w:tcW w:w="3229" w:type="pct"/>
+          </w:tcPr>
+          <w:p>
+            <w:pPr>
+              <w:widowControl w:val="0"/>
+              <w:shd w:val="clear" w:color="auto" w:fill="FFFFFF"/>
+              <w:adjustRightInd w:val="0"/>
+              <w:spacing w:line="240" w:lineRule="auto"/>
+              <w:rPr>
+                <w:rFonts w:eastAsia="Times New Roman" w:cs="Times New Roman"/>
+                <w:szCs w:val="24"/>
+                <w:lang w:eastAsia="ru-RU"/>
+              </w:rPr>
+            </w:pPr>
+          </w:p>
+          <w:p>
+            <w:pPr>
+              <w:widowControl w:val="0"/>
+              <w:shd w:val="clear" w:color="auto" w:fill="FFFFFF"/>
+              <w:adjustRightInd w:val="0"/>
+              <w:spacing w:line="240" w:lineRule="auto"/>
+              <w:rPr>
+                <w:rFonts w:eastAsia="Times New Roman" w:cs="Times New Roman"/>
+                <w:szCs w:val="24"/>
+                <w:lang w:eastAsia="ru-RU"/>
+              </w:rPr>
+            </w:pPr>
+            <w:r>
+              <w:rPr>
+                <w:rFonts w:eastAsia="Times New Roman" w:cs="Times New Roman"/>
+                <w:szCs w:val="24"/>
+                <w:lang w:eastAsia="ru-RU"/>
+              </w:rPr>
+              <w:t>Выполнил студент группы ИКБО-0</w:t>
+            </w:r>
+            <w:r>
+              <w:rPr>
+                <w:rFonts w:eastAsia="Times New Roman" w:cs="Times New Roman"/>
+                <w:szCs w:val="24"/>
+                <w:lang w:val="en-US" w:eastAsia="ru-RU"/>
+              </w:rPr>
+              <w:t>4</w:t>
+            </w:r>
+            <w:r>
+              <w:rPr>
+                <w:rFonts w:eastAsia="Times New Roman" w:cs="Times New Roman"/>
+                <w:szCs w:val="24"/>
+                <w:lang w:eastAsia="ru-RU"/>
+              </w:rPr>
+              <w:t>-22</w:t>
+            </w:r>
+          </w:p>
+          <w:p>
+            <w:pPr>
+              <w:widowControl w:val="0"/>
+              <w:shd w:val="clear" w:color="auto" w:fill="FFFFFF"/>
+              <w:adjustRightInd w:val="0"/>
+              <w:spacing w:line="240" w:lineRule="auto"/>
+              <w:jc w:val="center"/>
+              <w:rPr>
+                <w:rFonts w:eastAsia="Times New Roman" w:cs="Times New Roman"/>
+                <w:b/>
+                <w:szCs w:val="24"/>
+                <w:lang w:eastAsia="ru-RU"/>
+              </w:rPr>
+            </w:pPr>
+            <w:r>
+              <w:rPr>
+                <w:rFonts w:eastAsia="Times New Roman" w:cs="Times New Roman"/>
+                <w:szCs w:val="24"/>
+                <w:lang w:eastAsia="ru-RU"/>
+              </w:rPr>
+              <w:t xml:space="preserve">                                     </w:t>
+            </w:r>
+          </w:p>
+        </w:tc>
+        <w:tc>
+          <w:tcPr>
+            <w:tcW w:w="1771" w:type="pct"/>
+          </w:tcPr>
+          <w:p>
+            <w:pPr>
+              <w:widowControl w:val="0"/>
+              <w:shd w:val="clear" w:color="auto" w:fill="FFFFFF"/>
+              <w:adjustRightInd w:val="0"/>
+              <w:spacing w:line="240" w:lineRule="auto"/>
+              <w:rPr>
+                <w:rFonts w:eastAsia="Times New Roman" w:cs="Times New Roman"/>
+                <w:i/>
+                <w:szCs w:val="24"/>
+                <w:lang w:eastAsia="ru-RU"/>
+              </w:rPr>
+            </w:pPr>
+          </w:p>
+          <w:p>
+            <w:pPr>
+              <w:widowControl w:val="0"/>
+              <w:shd w:val="clear" w:color="auto" w:fill="FFFFFF"/>
+              <w:adjustRightInd w:val="0"/>
+              <w:spacing w:line="240" w:lineRule="auto"/>
+              <w:jc w:val="right"/>
+              <w:rPr>
+                <w:rFonts w:eastAsia="Times New Roman" w:cs="Times New Roman"/>
+                <w:b/>
+                <w:i/>
+                <w:szCs w:val="24"/>
+                <w:lang w:eastAsia="ru-RU"/>
+              </w:rPr>
+            </w:pPr>
+            <w:r>
+              <w:rPr>
+                <w:rFonts w:eastAsia="Times New Roman" w:cs="Times New Roman"/>
+                <w:i/>
+                <w:szCs w:val="24"/>
+                <w:lang w:eastAsia="ru-RU"/>
+              </w:rPr>
+              <w:t>Основин А.</w:t>
+            </w:r>
+            <w:r>
+              <w:rPr>
+                <w:rFonts w:eastAsia="Times New Roman" w:cs="Times New Roman"/>
+                <w:i/>
+                <w:szCs w:val="24"/>
+                <w:lang w:eastAsia="ru-RU"/>
+              </w:rPr>
+              <w:t>И.</w:t>
+            </w:r>
+          </w:p>
+        </w:tc>
+      </w:tr>
+      <w:tr>
+        <w:tc>
+          <w:tcPr>
+            <w:tcW w:w="3229" w:type="pct"/>
+          </w:tcPr>
+          <w:p>
+            <w:pPr>
+              <w:widowControl w:val="0"/>
+              <w:shd w:val="clear" w:color="auto" w:fill="FFFFFF"/>
+              <w:adjustRightInd w:val="0"/>
+              <w:spacing w:line="240" w:lineRule="auto"/>
+              <w:jc w:val="center"/>
+              <w:rPr>
+                <w:rFonts w:eastAsia="Times New Roman" w:cs="Times New Roman"/>
+                <w:szCs w:val="24"/>
+                <w:lang w:eastAsia="ru-RU"/>
+              </w:rPr>
+            </w:pPr>
+          </w:p>
+          <w:p>
+            <w:pPr>
+              <w:widowControl w:val="0"/>
+              <w:shd w:val="clear" w:color="auto" w:fill="FFFFFF"/>
+              <w:adjustRightInd w:val="0"/>
+              <w:spacing w:line="240" w:lineRule="auto"/>
+              <w:rPr>
+                <w:rFonts w:eastAsia="Times New Roman" w:cs="Times New Roman"/>
+                <w:szCs w:val="24"/>
+                <w:lang w:eastAsia="ru-RU"/>
+              </w:rPr>
+            </w:pPr>
+            <w:r>
+              <w:rPr>
+                <w:rFonts w:eastAsia="Times New Roman" w:cs="Times New Roman"/>
+                <w:szCs w:val="24"/>
+                <w:lang w:eastAsia="ru-RU"/>
+              </w:rPr>
+              <w:t xml:space="preserve">Принял </w:t>
+            </w:r>
+            <w:r>
+              <w:rPr>
+                <w:rFonts w:eastAsia="Times New Roman" w:cs="Times New Roman"/>
+                <w:szCs w:val="28"/>
+                <w:lang w:eastAsia="ru-RU"/>
+              </w:rPr>
+              <w:t>старший преподаватель</w:t>
+            </w:r>
+          </w:p>
+          <w:p>
+            <w:pPr>
+              <w:widowControl w:val="0"/>
+              <w:shd w:val="clear" w:color="auto" w:fill="FFFFFF"/>
+              <w:adjustRightInd w:val="0"/>
+              <w:spacing w:line="240" w:lineRule="auto"/>
+              <w:jc w:val="center"/>
+              <w:rPr>
+                <w:rFonts w:eastAsia="Times New Roman" w:cs="Times New Roman"/>
+                <w:i/>
+                <w:szCs w:val="24"/>
+                <w:lang w:eastAsia="ru-RU"/>
               </w:rPr>
             </w:pPr>
           </w:p>
         </w:tc>
         <w:tc>
           <w:tcPr>
-            <w:tcW w:w="1984" w:type="dxa"/>
+            <w:tcW w:w="1771" w:type="pct"/>
           </w:tcPr>
           <w:p>
             <w:pPr>
-              <w:autoSpaceDE/>
-              <w:spacing w:line="276" w:lineRule="auto"/>
-              <w:ind w:firstLine="0"/>
-              <w:jc w:val="left"/>
-              <w:rPr>
-                <w:rFonts w:eastAsia="Times New Roman" w:cs="Times New Roman"/>
-                <w:sz w:val="24"/>
+              <w:widowControl w:val="0"/>
+              <w:shd w:val="clear" w:color="auto" w:fill="FFFFFF"/>
+              <w:adjustRightInd w:val="0"/>
+              <w:spacing w:line="240" w:lineRule="auto"/>
+              <w:jc w:val="center"/>
+              <w:rPr>
+                <w:rFonts w:eastAsia="Times New Roman" w:cs="Times New Roman"/>
                 <w:szCs w:val="24"/>
-                <w:highlight w:val="yellow"/>
+                <w:lang w:eastAsia="ru-RU"/>
               </w:rPr>
             </w:pPr>
-            <w:r>
-              <w:rPr>
-                <w:rFonts w:eastAsia="Times New Roman" w:cs="Times New Roman"/>
-                <w:sz w:val="24"/>
+          </w:p>
+          <w:p>
+            <w:pPr>
+              <w:widowControl w:val="0"/>
+              <w:shd w:val="clear" w:color="auto" w:fill="FFFFFF"/>
+              <w:adjustRightInd w:val="0"/>
+              <w:spacing w:line="240" w:lineRule="auto"/>
+              <w:jc w:val="right"/>
+              <w:rPr>
+                <w:rFonts w:eastAsia="Times New Roman" w:cs="Times New Roman"/>
+                <w:b/>
+                <w:i/>
                 <w:szCs w:val="24"/>
-              </w:rPr>
-              <w:t>Основин А.И.</w:t>
-            </w:r>
+                <w:lang w:eastAsia="ru-RU"/>
+              </w:rPr>
+            </w:pPr>
+            <w:r>
+              <w:rPr>
+                <w:rFonts w:eastAsia="Times New Roman" w:cs="Times New Roman"/>
+                <w:i/>
+                <w:szCs w:val="24"/>
+                <w:lang w:eastAsia="ru-RU"/>
+              </w:rPr>
+              <w:t>Боронников А.С.</w:t>
+            </w:r>
+          </w:p>
+        </w:tc>
+      </w:tr>
+    </w:tbl>
+    <w:p>
+      <w:pPr>
+        <w:widowControl w:val="0"/>
+        <w:shd w:val="clear" w:color="auto" w:fill="FFFFFF"/>
+        <w:adjustRightInd w:val="0"/>
+        <w:spacing w:line="240" w:lineRule="auto"/>
+        <w:jc w:val="center"/>
+        <w:rPr>
+          <w:rFonts w:eastAsia="Times New Roman" w:cs="Times New Roman"/>
+          <w:b/>
+          <w:szCs w:val="24"/>
+          <w:lang w:eastAsia="ru-RU"/>
+        </w:rPr>
+      </w:pPr>
+    </w:p>
+    <w:p>
+      <w:pPr>
+        <w:widowControl w:val="0"/>
+        <w:shd w:val="clear" w:color="auto" w:fill="FFFFFF"/>
+        <w:adjustRightInd w:val="0"/>
+        <w:spacing w:line="240" w:lineRule="auto"/>
+        <w:rPr>
+          <w:rFonts w:eastAsia="Times New Roman" w:cs="Times New Roman"/>
+          <w:b/>
+          <w:szCs w:val="24"/>
+          <w:lang w:eastAsia="ru-RU"/>
+        </w:rPr>
+      </w:pPr>
+    </w:p>
+    <w:p>
+      <w:pPr>
+        <w:widowControl w:val="0"/>
+        <w:shd w:val="clear" w:color="auto" w:fill="FFFFFF"/>
+        <w:adjustRightInd w:val="0"/>
+        <w:spacing w:line="240" w:lineRule="auto"/>
+        <w:jc w:val="center"/>
+        <w:rPr>
+          <w:rFonts w:eastAsia="Times New Roman" w:cs="Times New Roman"/>
+          <w:b/>
+          <w:szCs w:val="24"/>
+          <w:lang w:eastAsia="ru-RU"/>
+        </w:rPr>
+      </w:pPr>
+    </w:p>
+    <w:tbl>
+      <w:tblPr>
+        <w:tblW w:w="0" w:type="auto"/>
+        <w:tblLook w:val="00A0" w:firstRow="1" w:lastRow="0" w:firstColumn="1" w:lastColumn="0" w:noHBand="0" w:noVBand="0"/>
+      </w:tblPr>
+      <w:tblGrid>
+        <w:gridCol w:w="3443"/>
+        <w:gridCol w:w="3370"/>
+        <w:gridCol w:w="2542"/>
+      </w:tblGrid>
+      <w:tr>
+        <w:tc>
+          <w:tcPr>
+            <w:tcW w:w="3510" w:type="dxa"/>
+            <w:vAlign w:val="center"/>
+          </w:tcPr>
+          <w:p>
+            <w:pPr>
+              <w:widowControl w:val="0"/>
+              <w:shd w:val="clear" w:color="auto" w:fill="FFFFFF"/>
+              <w:adjustRightInd w:val="0"/>
+              <w:spacing w:line="240" w:lineRule="auto"/>
+              <w:jc w:val="center"/>
+              <w:rPr>
+                <w:rFonts w:eastAsia="Times New Roman" w:cs="Times New Roman"/>
+                <w:szCs w:val="24"/>
+                <w:lang w:eastAsia="ru-RU"/>
+              </w:rPr>
+            </w:pPr>
+            <w:r>
+              <w:rPr>
+                <w:rFonts w:eastAsia="Times New Roman" w:cs="Times New Roman"/>
+                <w:szCs w:val="24"/>
+                <w:lang w:eastAsia="ru-RU"/>
+              </w:rPr>
+              <w:t>Практическая</w:t>
+            </w:r>
+            <w:r>
+              <w:rPr>
+                <w:rFonts w:eastAsia="Times New Roman" w:cs="Times New Roman"/>
+                <w:szCs w:val="24"/>
+                <w:lang w:eastAsia="ru-RU"/>
+              </w:rPr>
+              <w:t xml:space="preserve"> работа выполнена</w:t>
+            </w:r>
+          </w:p>
+        </w:tc>
+        <w:tc>
+          <w:tcPr>
+            <w:tcW w:w="3402" w:type="dxa"/>
+            <w:vAlign w:val="center"/>
+          </w:tcPr>
+          <w:p>
+            <w:pPr>
+              <w:widowControl w:val="0"/>
+              <w:shd w:val="clear" w:color="auto" w:fill="FFFFFF"/>
+              <w:adjustRightInd w:val="0"/>
+              <w:spacing w:line="240" w:lineRule="auto"/>
+              <w:jc w:val="center"/>
+              <w:rPr>
+                <w:rFonts w:eastAsia="Times New Roman" w:cs="Times New Roman"/>
+                <w:szCs w:val="24"/>
+                <w:lang w:eastAsia="ru-RU"/>
+              </w:rPr>
+            </w:pPr>
+            <w:r>
+              <w:rPr>
+                <w:rFonts w:eastAsia="Times New Roman" w:cs="Times New Roman"/>
+                <w:szCs w:val="24"/>
+                <w:lang w:eastAsia="ru-RU"/>
+              </w:rPr>
+              <w:t>«_</w:t>
+            </w:r>
+            <w:proofErr w:type="gramStart"/>
+            <w:r>
+              <w:rPr>
+                <w:rFonts w:eastAsia="Times New Roman" w:cs="Times New Roman"/>
+                <w:szCs w:val="24"/>
+                <w:lang w:eastAsia="ru-RU"/>
+              </w:rPr>
+              <w:t>_»_</w:t>
+            </w:r>
+            <w:proofErr w:type="gramEnd"/>
+            <w:r>
+              <w:rPr>
+                <w:rFonts w:eastAsia="Times New Roman" w:cs="Times New Roman"/>
+                <w:szCs w:val="24"/>
+                <w:lang w:eastAsia="ru-RU"/>
+              </w:rPr>
+              <w:t>______20</w:t>
+            </w:r>
+            <w:r>
+              <w:rPr>
+                <w:rFonts w:eastAsia="Times New Roman" w:cs="Times New Roman"/>
+                <w:szCs w:val="24"/>
+                <w:lang w:eastAsia="ru-RU"/>
+              </w:rPr>
+              <w:t>23</w:t>
+            </w:r>
+            <w:r>
+              <w:rPr>
+                <w:rFonts w:eastAsia="Times New Roman" w:cs="Times New Roman"/>
+                <w:szCs w:val="24"/>
+                <w:lang w:eastAsia="ru-RU"/>
+              </w:rPr>
+              <w:t xml:space="preserve"> г.</w:t>
+            </w:r>
+          </w:p>
+        </w:tc>
+        <w:tc>
+          <w:tcPr>
+            <w:tcW w:w="2658" w:type="dxa"/>
+          </w:tcPr>
+          <w:p>
+            <w:pPr>
+              <w:widowControl w:val="0"/>
+              <w:shd w:val="clear" w:color="auto" w:fill="FFFFFF"/>
+              <w:adjustRightInd w:val="0"/>
+              <w:spacing w:line="240" w:lineRule="auto"/>
+              <w:jc w:val="center"/>
+              <w:rPr>
+                <w:rFonts w:eastAsia="Times New Roman" w:cs="Times New Roman"/>
+                <w:i/>
+                <w:szCs w:val="24"/>
+                <w:lang w:eastAsia="ru-RU"/>
+              </w:rPr>
+            </w:pPr>
+          </w:p>
+          <w:p>
+            <w:pPr>
+              <w:widowControl w:val="0"/>
+              <w:shd w:val="clear" w:color="auto" w:fill="FFFFFF"/>
+              <w:adjustRightInd w:val="0"/>
+              <w:spacing w:line="240" w:lineRule="auto"/>
+              <w:jc w:val="center"/>
+              <w:rPr>
+                <w:rFonts w:eastAsia="Times New Roman" w:cs="Times New Roman"/>
+                <w:i/>
+                <w:szCs w:val="24"/>
+                <w:lang w:eastAsia="ru-RU"/>
+              </w:rPr>
+            </w:pPr>
           </w:p>
         </w:tc>
       </w:tr>
       <w:tr>
-        <w:trPr>
-          <w:trHeight w:val="656"/>
-          <w:jc w:val="right"/>
-        </w:trPr>
         <w:tc>
           <w:tcPr>
-            <w:tcW w:w="4957" w:type="dxa"/>
+            <w:tcW w:w="3510" w:type="dxa"/>
           </w:tcPr>
           <w:p>
             <w:pPr>
-              <w:autoSpaceDE/>
-              <w:spacing w:line="276" w:lineRule="auto"/>
-              <w:rPr>
-                <w:rFonts w:eastAsia="Times New Roman" w:cs="Times New Roman"/>
-                <w:sz w:val="24"/>
+              <w:widowControl w:val="0"/>
+              <w:shd w:val="clear" w:color="auto" w:fill="FFFFFF"/>
+              <w:adjustRightInd w:val="0"/>
+              <w:spacing w:line="240" w:lineRule="auto"/>
+              <w:jc w:val="center"/>
+              <w:rPr>
+                <w:rFonts w:eastAsia="Times New Roman" w:cs="Times New Roman"/>
                 <w:szCs w:val="24"/>
-              </w:rPr>
-            </w:pPr>
-            <w:proofErr w:type="spellStart"/>
-            <w:r>
-              <w:rPr>
-                <w:rFonts w:eastAsia="Times New Roman" w:cs="Times New Roman"/>
-                <w:sz w:val="24"/>
-                <w:szCs w:val="24"/>
-                <w:lang w:val="en-US"/>
-              </w:rPr>
-              <w:t>Принял</w:t>
-            </w:r>
-            <w:proofErr w:type="spellEnd"/>
-            <w:r>
-              <w:rPr>
-                <w:rFonts w:eastAsia="Times New Roman" w:cs="Times New Roman"/>
-                <w:sz w:val="24"/>
-                <w:szCs w:val="24"/>
-                <w:lang w:val="en-US"/>
-              </w:rPr>
-              <w:t xml:space="preserve"> </w:t>
-            </w:r>
-            <w:proofErr w:type="spellStart"/>
-            <w:r>
-              <w:rPr>
-                <w:rFonts w:eastAsia="Times New Roman" w:cs="Times New Roman"/>
-                <w:sz w:val="24"/>
-                <w:szCs w:val="24"/>
-                <w:lang w:val="en-US"/>
-              </w:rPr>
-              <w:t>преподаватель</w:t>
-            </w:r>
-            <w:proofErr w:type="spellEnd"/>
-          </w:p>
-        </w:tc>
-        <w:tc>
-          <w:tcPr>
-            <w:tcW w:w="855" w:type="dxa"/>
-            <w:vAlign w:val="bottom"/>
-          </w:tcPr>
-          <w:p>
-            <w:pPr>
-              <w:autoSpaceDE/>
-              <w:spacing w:line="276" w:lineRule="auto"/>
-              <w:rPr>
-                <w:rFonts w:eastAsia="Times New Roman" w:cs="Times New Roman"/>
-                <w:sz w:val="24"/>
-                <w:szCs w:val="24"/>
-                <w:lang w:val="en-US"/>
+                <w:lang w:eastAsia="ru-RU"/>
               </w:rPr>
             </w:pPr>
           </w:p>
         </w:tc>
         <w:tc>
           <w:tcPr>
-            <w:tcW w:w="1984" w:type="dxa"/>
+            <w:tcW w:w="3402" w:type="dxa"/>
           </w:tcPr>
           <w:p>
             <w:pPr>
-              <w:autoSpaceDE/>
-              <w:spacing w:line="276" w:lineRule="auto"/>
-              <w:ind w:firstLine="0"/>
-              <w:jc w:val="left"/>
-              <w:rPr>
-                <w:rFonts w:eastAsia="Times New Roman" w:cs="Times New Roman"/>
-                <w:color w:val="000000"/>
-                <w:sz w:val="24"/>
+              <w:widowControl w:val="0"/>
+              <w:shd w:val="clear" w:color="auto" w:fill="FFFFFF"/>
+              <w:adjustRightInd w:val="0"/>
+              <w:spacing w:line="240" w:lineRule="auto"/>
+              <w:jc w:val="center"/>
+              <w:rPr>
+                <w:rFonts w:eastAsia="Times New Roman" w:cs="Times New Roman"/>
+                <w:i/>
                 <w:szCs w:val="24"/>
+                <w:lang w:eastAsia="ru-RU"/>
               </w:rPr>
             </w:pPr>
-            <w:r>
-              <w:rPr>
-                <w:rFonts w:eastAsia="Times New Roman" w:cs="Times New Roman"/>
-                <w:color w:val="000000"/>
-                <w:sz w:val="24"/>
+          </w:p>
+        </w:tc>
+        <w:tc>
+          <w:tcPr>
+            <w:tcW w:w="2658" w:type="dxa"/>
+          </w:tcPr>
+          <w:p>
+            <w:pPr>
+              <w:widowControl w:val="0"/>
+              <w:shd w:val="clear" w:color="auto" w:fill="FFFFFF"/>
+              <w:adjustRightInd w:val="0"/>
+              <w:spacing w:line="240" w:lineRule="auto"/>
+              <w:jc w:val="center"/>
+              <w:rPr>
+                <w:rFonts w:eastAsia="Times New Roman" w:cs="Times New Roman"/>
                 <w:szCs w:val="24"/>
-              </w:rPr>
-              <w:t>Боронников</w:t>
-            </w:r>
-            <w:r>
-              <w:rPr>
-                <w:rFonts w:eastAsia="Times New Roman" w:cs="Times New Roman"/>
-                <w:color w:val="000000"/>
-                <w:sz w:val="24"/>
+                <w:lang w:eastAsia="ru-RU"/>
+              </w:rPr>
+            </w:pPr>
+          </w:p>
+        </w:tc>
+      </w:tr>
+      <w:tr>
+        <w:tc>
+          <w:tcPr>
+            <w:tcW w:w="3510" w:type="dxa"/>
+            <w:vAlign w:val="center"/>
+          </w:tcPr>
+          <w:p>
+            <w:pPr>
+              <w:widowControl w:val="0"/>
+              <w:shd w:val="clear" w:color="auto" w:fill="FFFFFF"/>
+              <w:adjustRightInd w:val="0"/>
+              <w:spacing w:line="240" w:lineRule="auto"/>
+              <w:jc w:val="center"/>
+              <w:rPr>
+                <w:rFonts w:eastAsia="Times New Roman" w:cs="Times New Roman"/>
                 <w:szCs w:val="24"/>
-                <w:lang w:val="en-US"/>
-              </w:rPr>
-              <w:t xml:space="preserve"> А.</w:t>
-            </w:r>
-            <w:r>
-              <w:rPr>
-                <w:rFonts w:eastAsia="Times New Roman" w:cs="Times New Roman"/>
-                <w:color w:val="000000"/>
-                <w:sz w:val="24"/>
+                <w:lang w:eastAsia="ru-RU"/>
+              </w:rPr>
+            </w:pPr>
+          </w:p>
+          <w:p>
+            <w:pPr>
+              <w:widowControl w:val="0"/>
+              <w:shd w:val="clear" w:color="auto" w:fill="FFFFFF"/>
+              <w:adjustRightInd w:val="0"/>
+              <w:spacing w:line="240" w:lineRule="auto"/>
+              <w:jc w:val="center"/>
+              <w:rPr>
+                <w:rFonts w:eastAsia="Times New Roman" w:cs="Times New Roman"/>
                 <w:szCs w:val="24"/>
-              </w:rPr>
-              <w:t>С.</w:t>
-            </w:r>
+                <w:lang w:eastAsia="ru-RU"/>
+              </w:rPr>
+            </w:pPr>
+            <w:r>
+              <w:rPr>
+                <w:rFonts w:eastAsia="Times New Roman" w:cs="Times New Roman"/>
+                <w:szCs w:val="24"/>
+                <w:lang w:eastAsia="ru-RU"/>
+              </w:rPr>
+              <w:t>«Зачтено»</w:t>
+            </w:r>
+          </w:p>
+        </w:tc>
+        <w:tc>
+          <w:tcPr>
+            <w:tcW w:w="3402" w:type="dxa"/>
+            <w:vAlign w:val="center"/>
+          </w:tcPr>
+          <w:p>
+            <w:pPr>
+              <w:widowControl w:val="0"/>
+              <w:shd w:val="clear" w:color="auto" w:fill="FFFFFF"/>
+              <w:adjustRightInd w:val="0"/>
+              <w:spacing w:line="240" w:lineRule="auto"/>
+              <w:jc w:val="center"/>
+              <w:rPr>
+                <w:rFonts w:eastAsia="Times New Roman" w:cs="Times New Roman"/>
+                <w:szCs w:val="24"/>
+                <w:lang w:eastAsia="ru-RU"/>
+              </w:rPr>
+            </w:pPr>
+          </w:p>
+          <w:p>
+            <w:pPr>
+              <w:widowControl w:val="0"/>
+              <w:shd w:val="clear" w:color="auto" w:fill="FFFFFF"/>
+              <w:adjustRightInd w:val="0"/>
+              <w:spacing w:line="240" w:lineRule="auto"/>
+              <w:jc w:val="center"/>
+              <w:rPr>
+                <w:rFonts w:eastAsia="Times New Roman" w:cs="Times New Roman"/>
+                <w:szCs w:val="24"/>
+                <w:lang w:eastAsia="ru-RU"/>
+              </w:rPr>
+            </w:pPr>
+            <w:r>
+              <w:rPr>
+                <w:rFonts w:eastAsia="Times New Roman" w:cs="Times New Roman"/>
+                <w:szCs w:val="24"/>
+                <w:lang w:eastAsia="ru-RU"/>
+              </w:rPr>
+              <w:t>«_</w:t>
+            </w:r>
+            <w:proofErr w:type="gramStart"/>
+            <w:r>
+              <w:rPr>
+                <w:rFonts w:eastAsia="Times New Roman" w:cs="Times New Roman"/>
+                <w:szCs w:val="24"/>
+                <w:lang w:eastAsia="ru-RU"/>
+              </w:rPr>
+              <w:t>_»_</w:t>
+            </w:r>
+            <w:proofErr w:type="gramEnd"/>
+            <w:r>
+              <w:rPr>
+                <w:rFonts w:eastAsia="Times New Roman" w:cs="Times New Roman"/>
+                <w:szCs w:val="24"/>
+                <w:lang w:eastAsia="ru-RU"/>
+              </w:rPr>
+              <w:t>______20</w:t>
+            </w:r>
+            <w:r>
+              <w:rPr>
+                <w:rFonts w:eastAsia="Times New Roman" w:cs="Times New Roman"/>
+                <w:szCs w:val="24"/>
+                <w:lang w:eastAsia="ru-RU"/>
+              </w:rPr>
+              <w:t>23</w:t>
+            </w:r>
+            <w:r>
+              <w:rPr>
+                <w:rFonts w:eastAsia="Times New Roman" w:cs="Times New Roman"/>
+                <w:szCs w:val="24"/>
+                <w:lang w:eastAsia="ru-RU"/>
+              </w:rPr>
+              <w:t xml:space="preserve"> г.</w:t>
+            </w:r>
+          </w:p>
+        </w:tc>
+        <w:tc>
+          <w:tcPr>
+            <w:tcW w:w="2658" w:type="dxa"/>
+          </w:tcPr>
+          <w:p>
+            <w:pPr>
+              <w:widowControl w:val="0"/>
+              <w:shd w:val="clear" w:color="auto" w:fill="FFFFFF"/>
+              <w:adjustRightInd w:val="0"/>
+              <w:spacing w:line="240" w:lineRule="auto"/>
+              <w:jc w:val="center"/>
+              <w:rPr>
+                <w:rFonts w:eastAsia="Times New Roman" w:cs="Times New Roman"/>
+                <w:i/>
+                <w:szCs w:val="24"/>
+                <w:lang w:eastAsia="ru-RU"/>
+              </w:rPr>
+            </w:pPr>
+          </w:p>
+          <w:p>
+            <w:pPr>
+              <w:widowControl w:val="0"/>
+              <w:shd w:val="clear" w:color="auto" w:fill="FFFFFF"/>
+              <w:adjustRightInd w:val="0"/>
+              <w:spacing w:line="240" w:lineRule="auto"/>
+              <w:jc w:val="center"/>
+              <w:rPr>
+                <w:rFonts w:eastAsia="Times New Roman" w:cs="Times New Roman"/>
+                <w:i/>
+                <w:szCs w:val="24"/>
+                <w:lang w:eastAsia="ru-RU"/>
+              </w:rPr>
+            </w:pPr>
           </w:p>
         </w:tc>
       </w:tr>
     </w:tbl>
     <w:p>
       <w:pPr>
-        <w:shd w:val="clear" w:color="auto" w:fill="FFFFFF"/>
-        <w:autoSpaceDE/>
-        <w:jc w:val="center"/>
-        <w:rPr>
-          <w:rFonts w:eastAsia="Times New Roman" w:cs="Times New Roman"/>
+        <w:rPr>
+          <w:rFonts w:cs="Times New Roman"/>
           <w:szCs w:val="28"/>
-          <w:lang w:eastAsia="ru-RU"/>
-        </w:rPr>
-      </w:pPr>
-    </w:p>
-    <w:p>
-      <w:pPr>
-        <w:shd w:val="clear" w:color="auto" w:fill="FFFFFF"/>
-        <w:autoSpaceDE/>
-        <w:jc w:val="center"/>
-        <w:rPr>
-          <w:rFonts w:eastAsia="Times New Roman" w:cs="Times New Roman"/>
-          <w:szCs w:val="28"/>
-          <w:lang w:eastAsia="ru-RU"/>
-        </w:rPr>
-      </w:pPr>
-    </w:p>
-    <w:p>
-      <w:pPr>
-        <w:shd w:val="clear" w:color="auto" w:fill="FFFFFF"/>
-        <w:autoSpaceDE/>
-        <w:ind w:firstLine="0"/>
-        <w:rPr>
-          <w:rFonts w:eastAsia="Times New Roman" w:cs="Times New Roman"/>
-          <w:szCs w:val="28"/>
-          <w:lang w:eastAsia="ru-RU"/>
-        </w:rPr>
-      </w:pPr>
-    </w:p>
-    <w:p>
-      <w:pPr>
-        <w:shd w:val="clear" w:color="auto" w:fill="FFFFFF"/>
-        <w:autoSpaceDE/>
-        <w:jc w:val="center"/>
-        <w:rPr>
-          <w:rFonts w:eastAsia="Times New Roman" w:cs="Times New Roman"/>
-          <w:szCs w:val="28"/>
-          <w:lang w:eastAsia="ru-RU"/>
-        </w:rPr>
-      </w:pPr>
-    </w:p>
-    <w:p>
-      <w:pPr>
-        <w:shd w:val="clear" w:color="auto" w:fill="FFFFFF"/>
-        <w:autoSpaceDE/>
-        <w:ind w:firstLine="0"/>
-        <w:jc w:val="center"/>
-        <w:rPr>
-          <w:rFonts w:eastAsia="Times New Roman" w:cs="Times New Roman"/>
-          <w:szCs w:val="28"/>
-          <w:lang w:eastAsia="ru-RU"/>
         </w:rPr>
         <w:sectPr>
-          <w:footerReference w:type="default" r:id="rId9"/>
-          <w:pgSz w:w="11920" w:h="16850"/>
-          <w:pgMar w:top="1440" w:right="1080" w:bottom="1440" w:left="1080" w:header="720" w:footer="720" w:gutter="0"/>
-          <w:cols w:space="720"/>
+          <w:footerReference w:type="default" r:id="rId10"/>
+          <w:footerReference w:type="first" r:id="rId11"/>
+          <w:pgSz w:w="11906" w:h="16838"/>
+          <w:pgMar w:top="1134" w:right="850" w:bottom="1134" w:left="1701" w:header="708" w:footer="708" w:gutter="0"/>
+          <w:cols w:space="708"/>
           <w:titlePg/>
           <w:docGrid w:linePitch="381"/>
         </w:sectPr>
       </w:pPr>
-      <w:r>
-        <w:rPr>
-          <w:rFonts w:eastAsia="Times New Roman" w:cs="Times New Roman"/>
+    </w:p>
+    <w:p>
+      <w:pPr>
+        <w:rPr>
+          <w:rFonts w:cs="Times New Roman"/>
           <w:szCs w:val="28"/>
-          <w:lang w:eastAsia="ru-RU"/>
-        </w:rPr>
-        <w:t>Москва 2023</w:t>
-      </w:r>
+        </w:rPr>
+      </w:pPr>
     </w:p>
     <w:sdt>
       <w:sdtPr>
@@ -1272,7 +1510,7 @@
           <w:r>
             <w:fldChar w:fldCharType="separate"/>
           </w:r>
-          <w:hyperlink w:anchor="_Toc153123324" w:history="1">
+          <w:hyperlink w:anchor="_Toc153848052" w:history="1">
             <w:r>
               <w:rPr>
                 <w:rStyle w:val="a7"/>
@@ -1317,7 +1555,7 @@
                 <w:noProof/>
                 <w:webHidden/>
               </w:rPr>
-              <w:instrText xml:space="preserve"> PAGEREF _Toc153123324 \h </w:instrText>
+              <w:instrText xml:space="preserve"> PAGEREF _Toc153848052 \h </w:instrText>
             </w:r>
             <w:r>
               <w:rPr>
@@ -1364,7 +1602,7 @@
               <w14:ligatures w14:val="standardContextual"/>
             </w:rPr>
           </w:pPr>
-          <w:hyperlink w:anchor="_Toc153123325" w:history="1">
+          <w:hyperlink w:anchor="_Toc153848053" w:history="1">
             <w:r>
               <w:rPr>
                 <w:rStyle w:val="a7"/>
@@ -1409,7 +1647,7 @@
                 <w:noProof/>
                 <w:webHidden/>
               </w:rPr>
-              <w:instrText xml:space="preserve"> PAGEREF _Toc153123325 \h </w:instrText>
+              <w:instrText xml:space="preserve"> PAGEREF _Toc153848053 \h </w:instrText>
             </w:r>
             <w:r>
               <w:rPr>
@@ -1456,7 +1694,7 @@
               <w14:ligatures w14:val="standardContextual"/>
             </w:rPr>
           </w:pPr>
-          <w:hyperlink w:anchor="_Toc153123326" w:history="1">
+          <w:hyperlink w:anchor="_Toc153848054" w:history="1">
             <w:r>
               <w:rPr>
                 <w:rStyle w:val="a7"/>
@@ -1501,7 +1739,7 @@
                 <w:noProof/>
                 <w:webHidden/>
               </w:rPr>
-              <w:instrText xml:space="preserve"> PAGEREF _Toc153123326 \h </w:instrText>
+              <w:instrText xml:space="preserve"> PAGEREF _Toc153848054 \h </w:instrText>
             </w:r>
             <w:r>
               <w:rPr>
@@ -1522,6 +1760,182 @@
                 <w:webHidden/>
               </w:rPr>
               <w:t>3</w:t>
+            </w:r>
+            <w:r>
+              <w:rPr>
+                <w:noProof/>
+                <w:webHidden/>
+              </w:rPr>
+              <w:fldChar w:fldCharType="end"/>
+            </w:r>
+          </w:hyperlink>
+        </w:p>
+        <w:p>
+          <w:pPr>
+            <w:pStyle w:val="12"/>
+            <w:rPr>
+              <w:rFonts w:asciiTheme="minorHAnsi" w:eastAsiaTheme="minorEastAsia" w:hAnsiTheme="minorHAnsi" w:cstheme="minorBidi"/>
+              <w:noProof/>
+              <w:kern w:val="2"/>
+              <w:sz w:val="22"/>
+              <w:lang w:eastAsia="ru-RU"/>
+              <w14:ligatures w14:val="standardContextual"/>
+            </w:rPr>
+          </w:pPr>
+          <w:hyperlink w:anchor="_Toc153848055" w:history="1">
+            <w:r>
+              <w:rPr>
+                <w:rStyle w:val="a7"/>
+                <w:noProof/>
+              </w:rPr>
+              <w:t>2</w:t>
+            </w:r>
+            <w:r>
+              <w:rPr>
+                <w:rFonts w:asciiTheme="minorHAnsi" w:eastAsiaTheme="minorEastAsia" w:hAnsiTheme="minorHAnsi" w:cstheme="minorBidi"/>
+                <w:noProof/>
+                <w:kern w:val="2"/>
+                <w:sz w:val="22"/>
+                <w:lang w:eastAsia="ru-RU"/>
+                <w14:ligatures w14:val="standardContextual"/>
+              </w:rPr>
+              <w:tab/>
+            </w:r>
+            <w:r>
+              <w:rPr>
+                <w:rStyle w:val="a7"/>
+                <w:noProof/>
+              </w:rPr>
+              <w:t>РЕАЛИЗАЦИЯ ПРОГРАММЫ</w:t>
+            </w:r>
+            <w:r>
+              <w:rPr>
+                <w:noProof/>
+                <w:webHidden/>
+              </w:rPr>
+              <w:tab/>
+            </w:r>
+            <w:r>
+              <w:rPr>
+                <w:noProof/>
+                <w:webHidden/>
+              </w:rPr>
+              <w:fldChar w:fldCharType="begin"/>
+            </w:r>
+            <w:r>
+              <w:rPr>
+                <w:noProof/>
+                <w:webHidden/>
+              </w:rPr>
+              <w:instrText xml:space="preserve"> PAGEREF _Toc153848055 \h </w:instrText>
+            </w:r>
+            <w:r>
+              <w:rPr>
+                <w:noProof/>
+                <w:webHidden/>
+              </w:rPr>
+            </w:r>
+            <w:r>
+              <w:rPr>
+                <w:noProof/>
+                <w:webHidden/>
+              </w:rPr>
+              <w:fldChar w:fldCharType="separate"/>
+            </w:r>
+            <w:r>
+              <w:rPr>
+                <w:noProof/>
+                <w:webHidden/>
+              </w:rPr>
+              <w:t>4</w:t>
+            </w:r>
+            <w:r>
+              <w:rPr>
+                <w:noProof/>
+                <w:webHidden/>
+              </w:rPr>
+              <w:fldChar w:fldCharType="end"/>
+            </w:r>
+          </w:hyperlink>
+        </w:p>
+        <w:p>
+          <w:pPr>
+            <w:pStyle w:val="12"/>
+            <w:rPr>
+              <w:rFonts w:asciiTheme="minorHAnsi" w:eastAsiaTheme="minorEastAsia" w:hAnsiTheme="minorHAnsi" w:cstheme="minorBidi"/>
+              <w:noProof/>
+              <w:kern w:val="2"/>
+              <w:sz w:val="22"/>
+              <w:lang w:eastAsia="ru-RU"/>
+              <w14:ligatures w14:val="standardContextual"/>
+            </w:rPr>
+          </w:pPr>
+          <w:hyperlink w:anchor="_Toc153848056" w:history="1">
+            <w:r>
+              <w:rPr>
+                <w:rStyle w:val="a7"/>
+                <w:noProof/>
+              </w:rPr>
+              <w:t>3</w:t>
+            </w:r>
+            <w:r>
+              <w:rPr>
+                <w:rFonts w:asciiTheme="minorHAnsi" w:eastAsiaTheme="minorEastAsia" w:hAnsiTheme="minorHAnsi" w:cstheme="minorBidi"/>
+                <w:noProof/>
+                <w:kern w:val="2"/>
+                <w:sz w:val="22"/>
+                <w:lang w:eastAsia="ru-RU"/>
+                <w14:ligatures w14:val="standardContextual"/>
+              </w:rPr>
+              <w:tab/>
+            </w:r>
+            <w:r>
+              <w:rPr>
+                <w:rStyle w:val="a7"/>
+                <w:noProof/>
+              </w:rPr>
+              <w:t>РЕЗУЛЬТАТЫ ТЕСТИРОВАНИЯ</w:t>
+            </w:r>
+            <w:r>
+              <w:rPr>
+                <w:noProof/>
+                <w:webHidden/>
+              </w:rPr>
+              <w:tab/>
+            </w:r>
+            <w:r>
+              <w:rPr>
+                <w:noProof/>
+                <w:webHidden/>
+              </w:rPr>
+              <w:fldChar w:fldCharType="begin"/>
+            </w:r>
+            <w:r>
+              <w:rPr>
+                <w:noProof/>
+                <w:webHidden/>
+              </w:rPr>
+              <w:instrText xml:space="preserve"> PAGEREF _Toc153848056 \h </w:instrText>
+            </w:r>
+            <w:r>
+              <w:rPr>
+                <w:noProof/>
+                <w:webHidden/>
+              </w:rPr>
+            </w:r>
+            <w:r>
+              <w:rPr>
+                <w:noProof/>
+                <w:webHidden/>
+              </w:rPr>
+              <w:fldChar w:fldCharType="separate"/>
+            </w:r>
+            <w:r>
+              <w:rPr>
+                <w:noProof/>
+                <w:webHidden/>
+              </w:rPr>
+              <w:t>6</w:t>
             </w:r>
             <w:r>
               <w:rPr>
@@ -1548,13 +1962,13 @@
               <w14:ligatures w14:val="standardContextual"/>
             </w:rPr>
           </w:pPr>
-          <w:hyperlink w:anchor="_Toc153123327" w:history="1">
+          <w:hyperlink w:anchor="_Toc153848057" w:history="1">
             <w:r>
               <w:rPr>
                 <w:rStyle w:val="a7"/>
                 <w:noProof/>
               </w:rPr>
-              <w:t>1.3</w:t>
+              <w:t>3.1</w:t>
             </w:r>
             <w:r>
               <w:rPr>
@@ -1572,7 +1986,7 @@
                 <w:rStyle w:val="a7"/>
                 <w:noProof/>
               </w:rPr>
-              <w:t>Язык программирования</w:t>
+              <w:t>Тестирование функции перевода выражения в ОПЗ</w:t>
             </w:r>
             <w:r>
               <w:rPr>
@@ -1593,183 +2007,7 @@
                 <w:noProof/>
                 <w:webHidden/>
               </w:rPr>
-              <w:instrText xml:space="preserve"> PAGEREF _Toc153123327 \h </w:instrText>
-            </w:r>
-            <w:r>
-              <w:rPr>
-                <w:noProof/>
-                <w:webHidden/>
-              </w:rPr>
-            </w:r>
-            <w:r>
-              <w:rPr>
-                <w:noProof/>
-                <w:webHidden/>
-              </w:rPr>
-              <w:fldChar w:fldCharType="separate"/>
-            </w:r>
-            <w:r>
-              <w:rPr>
-                <w:noProof/>
-                <w:webHidden/>
-              </w:rPr>
-              <w:t>3</w:t>
-            </w:r>
-            <w:r>
-              <w:rPr>
-                <w:noProof/>
-                <w:webHidden/>
-              </w:rPr>
-              <w:fldChar w:fldCharType="end"/>
-            </w:r>
-          </w:hyperlink>
-        </w:p>
-        <w:p>
-          <w:pPr>
-            <w:pStyle w:val="12"/>
-            <w:rPr>
-              <w:rFonts w:asciiTheme="minorHAnsi" w:eastAsiaTheme="minorEastAsia" w:hAnsiTheme="minorHAnsi" w:cstheme="minorBidi"/>
-              <w:noProof/>
-              <w:kern w:val="2"/>
-              <w:sz w:val="22"/>
-              <w:lang w:eastAsia="ru-RU"/>
-              <w14:ligatures w14:val="standardContextual"/>
-            </w:rPr>
-          </w:pPr>
-          <w:hyperlink w:anchor="_Toc153123328" w:history="1">
-            <w:r>
-              <w:rPr>
-                <w:rStyle w:val="a7"/>
-                <w:noProof/>
-              </w:rPr>
-              <w:t>2</w:t>
-            </w:r>
-            <w:r>
-              <w:rPr>
-                <w:rFonts w:asciiTheme="minorHAnsi" w:eastAsiaTheme="minorEastAsia" w:hAnsiTheme="minorHAnsi" w:cstheme="minorBidi"/>
-                <w:noProof/>
-                <w:kern w:val="2"/>
-                <w:sz w:val="22"/>
-                <w:lang w:eastAsia="ru-RU"/>
-                <w14:ligatures w14:val="standardContextual"/>
-              </w:rPr>
-              <w:tab/>
-            </w:r>
-            <w:r>
-              <w:rPr>
-                <w:rStyle w:val="a7"/>
-                <w:noProof/>
-              </w:rPr>
-              <w:t>РЕАЛИЗАЦИЯ ПРОГРАММЫ</w:t>
-            </w:r>
-            <w:r>
-              <w:rPr>
-                <w:noProof/>
-                <w:webHidden/>
-              </w:rPr>
-              <w:tab/>
-            </w:r>
-            <w:r>
-              <w:rPr>
-                <w:noProof/>
-                <w:webHidden/>
-              </w:rPr>
-              <w:fldChar w:fldCharType="begin"/>
-            </w:r>
-            <w:r>
-              <w:rPr>
-                <w:noProof/>
-                <w:webHidden/>
-              </w:rPr>
-              <w:instrText xml:space="preserve"> PAGEREF _Toc153123328 \h </w:instrText>
-            </w:r>
-            <w:r>
-              <w:rPr>
-                <w:noProof/>
-                <w:webHidden/>
-              </w:rPr>
-            </w:r>
-            <w:r>
-              <w:rPr>
-                <w:noProof/>
-                <w:webHidden/>
-              </w:rPr>
-              <w:fldChar w:fldCharType="separate"/>
-            </w:r>
-            <w:r>
-              <w:rPr>
-                <w:noProof/>
-                <w:webHidden/>
-              </w:rPr>
-              <w:t>4</w:t>
-            </w:r>
-            <w:r>
-              <w:rPr>
-                <w:noProof/>
-                <w:webHidden/>
-              </w:rPr>
-              <w:fldChar w:fldCharType="end"/>
-            </w:r>
-          </w:hyperlink>
-        </w:p>
-        <w:p>
-          <w:pPr>
-            <w:pStyle w:val="12"/>
-            <w:rPr>
-              <w:rFonts w:asciiTheme="minorHAnsi" w:eastAsiaTheme="minorEastAsia" w:hAnsiTheme="minorHAnsi" w:cstheme="minorBidi"/>
-              <w:noProof/>
-              <w:kern w:val="2"/>
-              <w:sz w:val="22"/>
-              <w:lang w:eastAsia="ru-RU"/>
-              <w14:ligatures w14:val="standardContextual"/>
-            </w:rPr>
-          </w:pPr>
-          <w:hyperlink w:anchor="_Toc153123329" w:history="1">
-            <w:r>
-              <w:rPr>
-                <w:rStyle w:val="a7"/>
-                <w:noProof/>
-              </w:rPr>
-              <w:t>3</w:t>
-            </w:r>
-            <w:r>
-              <w:rPr>
-                <w:rFonts w:asciiTheme="minorHAnsi" w:eastAsiaTheme="minorEastAsia" w:hAnsiTheme="minorHAnsi" w:cstheme="minorBidi"/>
-                <w:noProof/>
-                <w:kern w:val="2"/>
-                <w:sz w:val="22"/>
-                <w:lang w:eastAsia="ru-RU"/>
-                <w14:ligatures w14:val="standardContextual"/>
-              </w:rPr>
-              <w:tab/>
-            </w:r>
-            <w:r>
-              <w:rPr>
-                <w:rStyle w:val="a7"/>
-                <w:noProof/>
-              </w:rPr>
-              <w:t>РЕЗУЛЬТАТЫ ТЕСТИРОВАНИЯ</w:t>
-            </w:r>
-            <w:r>
-              <w:rPr>
-                <w:noProof/>
-                <w:webHidden/>
-              </w:rPr>
-              <w:tab/>
-            </w:r>
-            <w:r>
-              <w:rPr>
-                <w:noProof/>
-                <w:webHidden/>
-              </w:rPr>
-              <w:fldChar w:fldCharType="begin"/>
-            </w:r>
-            <w:r>
-              <w:rPr>
-                <w:noProof/>
-                <w:webHidden/>
-              </w:rPr>
-              <w:instrText xml:space="preserve"> PAGEREF _Toc153123329 \h </w:instrText>
+              <w:instrText xml:space="preserve"> PAGEREF _Toc153848057 \h </w:instrText>
             </w:r>
             <w:r>
               <w:rPr>
@@ -1816,13 +2054,13 @@
               <w14:ligatures w14:val="standardContextual"/>
             </w:rPr>
           </w:pPr>
-          <w:hyperlink w:anchor="_Toc153123330" w:history="1">
+          <w:hyperlink w:anchor="_Toc153848058" w:history="1">
             <w:r>
               <w:rPr>
                 <w:rStyle w:val="a7"/>
                 <w:noProof/>
               </w:rPr>
-              <w:t>3.1</w:t>
+              <w:t>3.2</w:t>
             </w:r>
             <w:r>
               <w:rPr>
@@ -1840,7 +2078,7 @@
                 <w:rStyle w:val="a7"/>
                 <w:noProof/>
               </w:rPr>
-              <w:t>Тестирование функции перевода выражения в ОПЗ</w:t>
+              <w:t>Тестирование функции вычисления выражения в ОПЗ</w:t>
             </w:r>
             <w:r>
               <w:rPr>
@@ -1861,99 +2099,7 @@
                 <w:noProof/>
                 <w:webHidden/>
               </w:rPr>
-              <w:instrText xml:space="preserve"> PAGEREF _Toc153123330 \h </w:instrText>
-            </w:r>
-            <w:r>
-              <w:rPr>
-                <w:noProof/>
-                <w:webHidden/>
-              </w:rPr>
-            </w:r>
-            <w:r>
-              <w:rPr>
-                <w:noProof/>
-                <w:webHidden/>
-              </w:rPr>
-              <w:fldChar w:fldCharType="separate"/>
-            </w:r>
-            <w:r>
-              <w:rPr>
-                <w:noProof/>
-                <w:webHidden/>
-              </w:rPr>
-              <w:t>6</w:t>
-            </w:r>
-            <w:r>
-              <w:rPr>
-                <w:noProof/>
-                <w:webHidden/>
-              </w:rPr>
-              <w:fldChar w:fldCharType="end"/>
-            </w:r>
-          </w:hyperlink>
-        </w:p>
-        <w:p>
-          <w:pPr>
-            <w:pStyle w:val="21"/>
-            <w:tabs>
-              <w:tab w:val="left" w:pos="1540"/>
-              <w:tab w:val="right" w:leader="dot" w:pos="9345"/>
-            </w:tabs>
-            <w:rPr>
-              <w:rFonts w:asciiTheme="minorHAnsi" w:eastAsiaTheme="minorEastAsia" w:hAnsiTheme="minorHAnsi" w:cstheme="minorBidi"/>
-              <w:noProof/>
-              <w:kern w:val="2"/>
-              <w:sz w:val="22"/>
-              <w:lang w:eastAsia="ru-RU"/>
-              <w14:ligatures w14:val="standardContextual"/>
-            </w:rPr>
-          </w:pPr>
-          <w:hyperlink w:anchor="_Toc153123331" w:history="1">
-            <w:r>
-              <w:rPr>
-                <w:rStyle w:val="a7"/>
-                <w:noProof/>
-              </w:rPr>
-              <w:t>3.2</w:t>
-            </w:r>
-            <w:r>
-              <w:rPr>
-                <w:rFonts w:asciiTheme="minorHAnsi" w:eastAsiaTheme="minorEastAsia" w:hAnsiTheme="minorHAnsi" w:cstheme="minorBidi"/>
-                <w:noProof/>
-                <w:kern w:val="2"/>
-                <w:sz w:val="22"/>
-                <w:lang w:eastAsia="ru-RU"/>
-                <w14:ligatures w14:val="standardContextual"/>
-              </w:rPr>
-              <w:tab/>
-            </w:r>
-            <w:r>
-              <w:rPr>
-                <w:rStyle w:val="a7"/>
-                <w:noProof/>
-              </w:rPr>
-              <w:t>Тестирование функции вычисления выражения в ОПЗ</w:t>
-            </w:r>
-            <w:r>
-              <w:rPr>
-                <w:noProof/>
-                <w:webHidden/>
-              </w:rPr>
-              <w:tab/>
-            </w:r>
-            <w:r>
-              <w:rPr>
-                <w:noProof/>
-                <w:webHidden/>
-              </w:rPr>
-              <w:fldChar w:fldCharType="begin"/>
-            </w:r>
-            <w:r>
-              <w:rPr>
-                <w:noProof/>
-                <w:webHidden/>
-              </w:rPr>
-              <w:instrText xml:space="preserve"> PAGEREF _Toc153123331 \h </w:instrText>
+              <w:instrText xml:space="preserve"> PAGEREF _Toc153848058 \h </w:instrText>
             </w:r>
             <w:r>
               <w:rPr>
@@ -1996,7 +2142,7 @@
               <w14:ligatures w14:val="standardContextual"/>
             </w:rPr>
           </w:pPr>
-          <w:hyperlink w:anchor="_Toc153123332" w:history="1">
+          <w:hyperlink w:anchor="_Toc153848059" w:history="1">
             <w:r>
               <w:rPr>
                 <w:rStyle w:val="a7"/>
@@ -2041,7 +2187,7 @@
                 <w:noProof/>
                 <w:webHidden/>
               </w:rPr>
-              <w:instrText xml:space="preserve"> PAGEREF _Toc153123332 \h </w:instrText>
+              <w:instrText xml:space="preserve"> PAGEREF _Toc153848059 \h </w:instrText>
             </w:r>
             <w:r>
               <w:rPr>
@@ -2087,22 +2233,22 @@
       <w:pPr>
         <w:pStyle w:val="1"/>
       </w:pPr>
-      <w:bookmarkStart w:id="0" w:name="_Toc153123324"/>
+      <w:bookmarkStart w:id="5" w:name="_Toc153848052"/>
       <w:r>
         <w:lastRenderedPageBreak/>
         <w:t>ПОСТАНОВКА ЗАДАЧИ</w:t>
       </w:r>
-      <w:bookmarkEnd w:id="0"/>
+      <w:bookmarkEnd w:id="5"/>
     </w:p>
     <w:p>
       <w:pPr>
         <w:pStyle w:val="2"/>
       </w:pPr>
-      <w:bookmarkStart w:id="1" w:name="_Toc153123325"/>
+      <w:bookmarkStart w:id="6" w:name="_Toc153848053"/>
       <w:r>
         <w:t>Задание 1</w:t>
       </w:r>
-      <w:bookmarkEnd w:id="1"/>
+      <w:bookmarkEnd w:id="6"/>
     </w:p>
     <w:p>
       <w:r>
@@ -2152,11 +2298,11 @@
       <w:pPr>
         <w:pStyle w:val="2"/>
       </w:pPr>
-      <w:bookmarkStart w:id="2" w:name="_Toc153123326"/>
+      <w:bookmarkStart w:id="7" w:name="_Toc153848054"/>
       <w:r>
         <w:t>Задание 2</w:t>
       </w:r>
-      <w:bookmarkEnd w:id="2"/>
+      <w:bookmarkEnd w:id="7"/>
     </w:p>
     <w:p>
       <w:pPr>
@@ -2202,38 +2348,14 @@
     </w:p>
     <w:p>
       <w:pPr>
-        <w:pStyle w:val="2"/>
-      </w:pPr>
-      <w:bookmarkStart w:id="3" w:name="_Toc153123327"/>
-      <w:r>
-        <w:t>Язык программирования</w:t>
-      </w:r>
-      <w:bookmarkEnd w:id="3"/>
-    </w:p>
-    <w:p>
-      <w:r>
-        <w:t xml:space="preserve">Для реализации поставленных задач был выбран язык программирования </w:t>
-      </w:r>
-      <w:r>
-        <w:rPr>
-          <w:lang w:val="en-US"/>
-        </w:rPr>
-        <w:t>Python</w:t>
-      </w:r>
-      <w:r>
-        <w:t>.</w:t>
-      </w:r>
-    </w:p>
-    <w:p>
-      <w:pPr>
         <w:pStyle w:val="1"/>
       </w:pPr>
-      <w:bookmarkStart w:id="4" w:name="_Toc153123328"/>
+      <w:bookmarkStart w:id="8" w:name="_Toc153848055"/>
       <w:r>
         <w:lastRenderedPageBreak/>
         <w:t>РЕАЛИЗАЦИЯ ПРОГРАММЫ</w:t>
       </w:r>
-      <w:bookmarkEnd w:id="4"/>
+      <w:bookmarkEnd w:id="8"/>
     </w:p>
     <w:p>
       <w:r>
@@ -4290,22 +4412,22 @@
       <w:pPr>
         <w:pStyle w:val="1"/>
       </w:pPr>
-      <w:bookmarkStart w:id="5" w:name="_Toc153123329"/>
+      <w:bookmarkStart w:id="9" w:name="_Toc153848056"/>
       <w:r>
         <w:lastRenderedPageBreak/>
         <w:t>РЕЗУЛЬТАТЫ ТЕСТИРОВАНИЯ</w:t>
       </w:r>
-      <w:bookmarkEnd w:id="5"/>
+      <w:bookmarkEnd w:id="9"/>
     </w:p>
     <w:p>
       <w:pPr>
         <w:pStyle w:val="2"/>
       </w:pPr>
-      <w:bookmarkStart w:id="6" w:name="_Toc153123330"/>
+      <w:bookmarkStart w:id="10" w:name="_Toc153848057"/>
       <w:r>
         <w:t>Тестирование функции перевода выражения в ОПЗ</w:t>
       </w:r>
-      <w:bookmarkEnd w:id="6"/>
+      <w:bookmarkEnd w:id="10"/>
     </w:p>
     <w:p>
       <w:pPr>
@@ -4595,11 +4717,11 @@
       <w:pPr>
         <w:pStyle w:val="2"/>
       </w:pPr>
-      <w:bookmarkStart w:id="7" w:name="_Toc153123331"/>
+      <w:bookmarkStart w:id="11" w:name="_Toc153848058"/>
       <w:r>
         <w:t>Тестирование функции вычисления выражения в ОПЗ</w:t>
       </w:r>
-      <w:bookmarkEnd w:id="7"/>
+      <w:bookmarkEnd w:id="11"/>
     </w:p>
     <w:p>
       <w:pPr>
@@ -5023,12 +5145,12 @@
       <w:pPr>
         <w:pStyle w:val="1"/>
       </w:pPr>
-      <w:bookmarkStart w:id="8" w:name="_Toc153123332"/>
+      <w:bookmarkStart w:id="12" w:name="_Toc153848059"/>
       <w:r>
         <w:lastRenderedPageBreak/>
         <w:t>ВЫВОД</w:t>
       </w:r>
-      <w:bookmarkEnd w:id="8"/>
+      <w:bookmarkEnd w:id="12"/>
     </w:p>
     <w:p>
       <w:pPr>
@@ -5043,16 +5165,17 @@
         </w:rPr>
         <w:t xml:space="preserve">В ходе выполнения данной практической работы был изучен алгоритм перевода простейших алгебраических выражений в обратную польскую нотацию, также был изучен алгоритм обработки простейших алгебраических выражений в обратном польской записи. В результате проделанной работы была разработана программа, которая полностью соответствует приведенному алгоритму и </w:t>
       </w:r>
-      <w:bookmarkStart w:id="9" w:name="_Hlk146310770"/>
+      <w:bookmarkStart w:id="13" w:name="_Hlk146310770"/>
       <w:r>
         <w:rPr>
           <w:szCs w:val="28"/>
         </w:rPr>
         <w:t>отвечает поставленным требованиям.</w:t>
       </w:r>
-      <w:bookmarkEnd w:id="9"/>
+      <w:bookmarkEnd w:id="13"/>
     </w:p>
     <w:sectPr>
+      <w:type w:val="continuous"/>
       <w:pgSz w:w="11906" w:h="16838"/>
       <w:pgMar w:top="1134" w:right="850" w:bottom="1134" w:left="1701" w:header="708" w:footer="708" w:gutter="0"/>
       <w:cols w:space="708"/>
@@ -5125,6 +5248,20 @@
     <w:pPr>
       <w:pStyle w:val="af0"/>
     </w:pPr>
+  </w:p>
+</w:ftr>
+</file>
+
+<file path=word/footer2.xml><?xml version="1.0" encoding="utf-8"?>
+<w:ftr xmlns:wpc="http://schemas.microsoft.com/office/word/2010/wordprocessingCanvas" xmlns:cx="http://schemas.microsoft.com/office/drawing/2014/chartex" xmlns:cx1="http://schemas.microsoft.com/office/drawing/2015/9/8/chartex" xmlns:cx2="http://schemas.microsoft.com/office/drawing/2015/10/21/chartex" xmlns:cx3="http://schemas.microsoft.com/office/drawing/2016/5/9/chartex" xmlns:cx4="http://schemas.microsoft.com/office/drawing/2016/5/10/chartex" xmlns:cx5="http://schemas.microsoft.com/office/drawing/2016/5/11/chartex" xmlns:cx6="http://schemas.microsoft.com/office/drawing/2016/5/12/chartex" xmlns:cx7="http://schemas.microsoft.com/office/drawing/2016/5/13/chartex" xmlns:cx8="http://schemas.microsoft.com/office/drawing/2016/5/14/chartex" xmlns:mc="http://schemas.openxmlformats.org/markup-compatibility/2006" xmlns:aink="http://schemas.microsoft.com/office/drawing/2016/ink" xmlns:am3d="http://schemas.microsoft.com/office/drawing/2017/model3d" xmlns:o="urn:schemas-microsoft-com:office:office" xmlns:oel="http://schemas.microsoft.com/office/2019/extlst" xmlns:r="http://schemas.openxmlformats.org/officeDocument/2006/relationships" xmlns:m="http://schemas.openxmlformats.org/officeDocument/2006/math" xmlns:v="urn:schemas-microsoft-com:vml" xmlns:wp14="http://schemas.microsoft.com/office/word/2010/wordprocessingDrawing" xmlns:wp="http://schemas.openxmlformats.org/drawingml/2006/wordprocessingDrawing" xmlns:w10="urn:schemas-microsoft-com:office:word" xmlns:w="http://schemas.openxmlformats.org/wordprocessingml/2006/main" xmlns:w14="http://schemas.microsoft.com/office/word/2010/wordml" xmlns:w15="http://schemas.microsoft.com/office/word/2012/wordml" xmlns:w16cex="http://schemas.microsoft.com/office/word/2018/wordml/cex" xmlns:w16cid="http://schemas.microsoft.com/office/word/2016/wordml/cid" xmlns:w16="http://schemas.microsoft.com/office/word/2018/wordml" xmlns:w16sdtdh="http://schemas.microsoft.com/office/word/2020/wordml/sdtdatahash" xmlns:w16se="http://schemas.microsoft.com/office/word/2015/wordml/symex" xmlns:wpg="http://schemas.microsoft.com/office/word/2010/wordprocessingGroup" xmlns:wpi="http://schemas.microsoft.com/office/word/2010/wordprocessingInk" xmlns:wne="http://schemas.microsoft.com/office/word/2006/wordml" xmlns:wps="http://schemas.microsoft.com/office/word/2010/wordprocessingShape" mc:Ignorable="w14 w15 w16se w16cid w16 w16cex w16sdtdh wp14">
+  <w:p>
+    <w:pPr>
+      <w:pStyle w:val="af0"/>
+      <w:jc w:val="center"/>
+    </w:pPr>
+    <w:r>
+      <w:t>Москва 2023</w:t>
+    </w:r>
   </w:p>
 </w:ftr>
 </file>

</xml_diff>